<commit_message>
fixing small image outline
</commit_message>
<xml_diff>
--- a/Resume 4.0.docx
+++ b/Resume 4.0.docx
@@ -258,7 +258,7 @@
           </mc:Choice>
           <mc:Fallback>
             <w:pict>
-              <v:rect w14:anchorId="225C347E" id="Rectangle 2" o:spid="_x0000_s1026" style="position:absolute;margin-left:-6.15pt;margin-top:-6pt;width:179.85pt;height:732pt;z-index:-251658241;visibility:visible;mso-wrap-style:square;mso-width-percent:0;mso-height-percent:0;mso-wrap-distance-left:9pt;mso-wrap-distance-top:0;mso-wrap-distance-right:9pt;mso-wrap-distance-bottom:0;mso-position-horizontal:absolute;mso-position-horizontal-relative:text;mso-position-vertical:absolute;mso-position-vertical-relative:text;mso-width-percent:0;mso-height-percent:0;mso-width-relative:margin;mso-height-relative:margin;v-text-anchor:middle" o:gfxdata="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" fillcolor="#1b2a4a" strokecolor="#11323f" strokeweight="1pt"/>
+              <v:rect w14:anchorId="10EEB6FA" id="Rectangle 2" o:spid="_x0000_s1026" style="position:absolute;margin-left:-6.15pt;margin-top:-6pt;width:179.85pt;height:732pt;z-index:-251658241;visibility:visible;mso-wrap-style:square;mso-width-percent:0;mso-height-percent:0;mso-wrap-distance-left:9pt;mso-wrap-distance-top:0;mso-wrap-distance-right:9pt;mso-wrap-distance-bottom:0;mso-position-horizontal:absolute;mso-position-horizontal-relative:text;mso-position-vertical:absolute;mso-position-vertical-relative:text;mso-width-percent:0;mso-height-percent:0;mso-width-relative:margin;mso-height-relative:margin;v-text-anchor:middle" o:gfxdata="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" fillcolor="#1b2a4a" strokecolor="#11323f" strokeweight="1pt"/>
             </w:pict>
           </mc:Fallback>
         </mc:AlternateContent>
@@ -555,7 +555,7 @@
           </mc:Choice>
           <mc:Fallback>
             <w:pict>
-              <v:rect w14:anchorId="6ABBA26C" id="Rectangle 13" o:spid="_x0000_s1026" style="position:absolute;margin-left:11.2pt;margin-top:10pt;width:55.6pt;height:30.75pt;z-index:-251643904;visibility:visible;mso-wrap-style:square;mso-width-percent:0;mso-height-percent:0;mso-wrap-distance-left:9pt;mso-wrap-distance-top:0;mso-wrap-distance-right:9pt;mso-wrap-distance-bottom:0;mso-position-horizontal:absolute;mso-position-horizontal-relative:text;mso-position-vertical:absolute;mso-position-vertical-relative:text;mso-width-percent:0;mso-height-percent:0;mso-width-relative:margin;mso-height-relative:margin;v-text-anchor:middle" o:gfxdata="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" filled="f" strokecolor="#2e5fa3" strokeweight="2.25pt"/>
+              <v:rect w14:anchorId="3F45F776" id="Rectangle 13" o:spid="_x0000_s1026" style="position:absolute;margin-left:11.2pt;margin-top:10pt;width:55.6pt;height:30.75pt;z-index:-251643904;visibility:visible;mso-wrap-style:square;mso-width-percent:0;mso-height-percent:0;mso-wrap-distance-left:9pt;mso-wrap-distance-top:0;mso-wrap-distance-right:9pt;mso-wrap-distance-bottom:0;mso-position-horizontal:absolute;mso-position-horizontal-relative:text;mso-position-vertical:absolute;mso-position-vertical-relative:text;mso-width-percent:0;mso-height-percent:0;mso-width-relative:margin;mso-height-relative:margin;v-text-anchor:middle" o:gfxdata="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" filled="f" strokecolor="#2e5fa3" strokeweight="2.25pt"/>
             </w:pict>
           </mc:Fallback>
         </mc:AlternateContent>
@@ -703,7 +703,7 @@
           </mc:Choice>
           <mc:Fallback>
             <w:pict>
-              <v:line w14:anchorId="748C592D" id="Straight Connector 1" o:spid="_x0000_s1026" style="position:absolute;z-index:251683840;visibility:visible;mso-wrap-style:square;mso-width-percent:0;mso-height-percent:0;mso-wrap-distance-left:9pt;mso-wrap-distance-top:0;mso-wrap-distance-right:9pt;mso-wrap-distance-bottom:0;mso-position-horizontal:absolute;mso-position-horizontal-relative:text;mso-position-vertical:absolute;mso-position-vertical-relative:text;mso-width-percent:0;mso-height-percent:0;mso-width-relative:margin;mso-height-relative:margin" from="58.9pt,9.25pt" to="161.6pt,10.45pt" o:gfxdata="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" strokecolor="#2e5fa3" strokeweight="1.5pt">
+              <v:line w14:anchorId="2EE9D8EB" id="Straight Connector 1" o:spid="_x0000_s1026" style="position:absolute;z-index:251683840;visibility:visible;mso-wrap-style:square;mso-width-percent:0;mso-height-percent:0;mso-wrap-distance-left:9pt;mso-wrap-distance-top:0;mso-wrap-distance-right:9pt;mso-wrap-distance-bottom:0;mso-position-horizontal:absolute;mso-position-horizontal-relative:text;mso-position-vertical:absolute;mso-position-vertical-relative:text;mso-width-percent:0;mso-height-percent:0;mso-width-relative:margin;mso-height-relative:margin" from="58.9pt,9.25pt" to="161.6pt,10.45pt" o:gfxdata="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" strokecolor="#2e5fa3" strokeweight="1.5pt">
                 <v:stroke joinstyle="miter"/>
               </v:line>
             </w:pict>
@@ -741,7 +741,7 @@
           <w:szCs w:val="20"/>
         </w:rPr>
         <w:drawing>
-          <wp:anchor distT="0" distB="0" distL="114300" distR="114300" simplePos="0" relativeHeight="251674624" behindDoc="0" locked="0" layoutInCell="1" allowOverlap="1" wp14:anchorId="063EF946" wp14:editId="4F974D8C">
+          <wp:anchor distT="0" distB="0" distL="114300" distR="114300" simplePos="0" relativeHeight="251674624" behindDoc="0" locked="0" layoutInCell="1" allowOverlap="1" wp14:anchorId="063EF946" wp14:editId="60092EA1">
             <wp:simplePos x="0" y="0"/>
             <wp:positionH relativeFrom="column">
               <wp:posOffset>141605</wp:posOffset>
@@ -1234,7 +1234,7 @@
           </mc:Choice>
           <mc:Fallback>
             <w:pict>
-              <v:line w14:anchorId="136010AE" id="Straight Connector 9" o:spid="_x0000_s1026" style="position:absolute;z-index:251685888;visibility:visible;mso-wrap-style:square;mso-width-percent:0;mso-height-percent:0;mso-wrap-distance-left:9pt;mso-wrap-distance-top:0;mso-wrap-distance-right:9pt;mso-wrap-distance-bottom:0;mso-position-horizontal:absolute;mso-position-horizontal-relative:text;mso-position-vertical:absolute;mso-position-vertical-relative:text;mso-width-percent:0;mso-height-percent:0;mso-width-relative:margin;mso-height-relative:margin" from="73.3pt,9.55pt" to="161.7pt,9.55pt" o:gfxdata="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" strokecolor="#2e5fa3" strokeweight="1.5pt">
+              <v:line w14:anchorId="0FCCD7B5" id="Straight Connector 9" o:spid="_x0000_s1026" style="position:absolute;z-index:251685888;visibility:visible;mso-wrap-style:square;mso-width-percent:0;mso-height-percent:0;mso-wrap-distance-left:9pt;mso-wrap-distance-top:0;mso-wrap-distance-right:9pt;mso-wrap-distance-bottom:0;mso-position-horizontal:absolute;mso-position-horizontal-relative:text;mso-position-vertical:absolute;mso-position-vertical-relative:text;mso-width-percent:0;mso-height-percent:0;mso-width-relative:margin;mso-height-relative:margin" from="73.3pt,9.55pt" to="161.7pt,9.55pt" o:gfxdata="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" strokecolor="#2e5fa3" strokeweight="1.5pt">
                 <v:stroke joinstyle="miter"/>
               </v:line>
             </w:pict>
@@ -1479,7 +1479,7 @@
           </mc:Choice>
           <mc:Fallback>
             <w:pict>
-              <v:line w14:anchorId="4F51E966" id="Straight Connector 10" o:spid="_x0000_s1026" style="position:absolute;z-index:251687936;visibility:visible;mso-wrap-style:square;mso-width-percent:0;mso-height-percent:0;mso-wrap-distance-left:9pt;mso-wrap-distance-top:0;mso-wrap-distance-right:9pt;mso-wrap-distance-bottom:0;mso-position-horizontal:absolute;mso-position-horizontal-relative:text;mso-position-vertical:absolute;mso-position-vertical-relative:text;mso-width-percent:0;mso-height-percent:0;mso-width-relative:margin;mso-height-relative:margin" from="78.4pt,9.45pt" to="161.75pt,9.45pt" o:gfxdata="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" strokecolor="#2e5fa3" strokeweight="1.5pt">
+              <v:line w14:anchorId="249897A1" id="Straight Connector 10" o:spid="_x0000_s1026" style="position:absolute;z-index:251687936;visibility:visible;mso-wrap-style:square;mso-width-percent:0;mso-height-percent:0;mso-wrap-distance-left:9pt;mso-wrap-distance-top:0;mso-wrap-distance-right:9pt;mso-wrap-distance-bottom:0;mso-position-horizontal:absolute;mso-position-horizontal-relative:text;mso-position-vertical:absolute;mso-position-vertical-relative:text;mso-width-percent:0;mso-height-percent:0;mso-width-relative:margin;mso-height-relative:margin" from="78.4pt,9.45pt" to="161.75pt,9.45pt" o:gfxdata="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" strokecolor="#2e5fa3" strokeweight="1.5pt">
                 <v:stroke joinstyle="miter"/>
               </v:line>
             </w:pict>
@@ -1938,7 +1938,7 @@
           </mc:Choice>
           <mc:Fallback>
             <w:pict>
-              <v:line w14:anchorId="08D27A64" id="Straight Connector 14" o:spid="_x0000_s1026" style="position:absolute;z-index:251689984;visibility:visible;mso-wrap-style:square;mso-width-percent:0;mso-height-percent:0;mso-wrap-distance-left:9pt;mso-wrap-distance-top:0;mso-wrap-distance-right:9pt;mso-wrap-distance-bottom:0;mso-position-horizontal:absolute;mso-position-horizontal-relative:text;mso-position-vertical:absolute;mso-position-vertical-relative:text;mso-width-percent:0;mso-height-percent:0;mso-width-relative:margin;mso-height-relative:margin" from="129.1pt,9.2pt" to="161.5pt,9.2pt" o:gfxdata="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" strokecolor="#2e5fa3" strokeweight="1.5pt">
+              <v:line w14:anchorId="2B1F7FA6" id="Straight Connector 14" o:spid="_x0000_s1026" style="position:absolute;z-index:251689984;visibility:visible;mso-wrap-style:square;mso-width-percent:0;mso-height-percent:0;mso-wrap-distance-left:9pt;mso-wrap-distance-top:0;mso-wrap-distance-right:9pt;mso-wrap-distance-bottom:0;mso-position-horizontal:absolute;mso-position-horizontal-relative:text;mso-position-vertical:absolute;mso-position-vertical-relative:text;mso-width-percent:0;mso-height-percent:0;mso-width-relative:margin;mso-height-relative:margin" from="129.1pt,9.2pt" to="161.5pt,9.2pt" o:gfxdata="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" strokecolor="#2e5fa3" strokeweight="1.5pt">
                 <v:stroke joinstyle="miter"/>
               </v:line>
             </w:pict>
@@ -2324,7 +2324,7 @@
           </mc:Choice>
           <mc:Fallback>
             <w:pict>
-              <v:line w14:anchorId="5BD9AE7E" id="Straight Connector 16" o:spid="_x0000_s1026" style="position:absolute;z-index:251692032;visibility:visible;mso-wrap-style:square;mso-width-percent:0;mso-height-percent:0;mso-wrap-distance-left:9pt;mso-wrap-distance-top:0;mso-wrap-distance-right:9pt;mso-wrap-distance-bottom:0;mso-position-horizontal:absolute;mso-position-horizontal-relative:text;mso-position-vertical:absolute;mso-position-vertical-relative:text;mso-width-percent:0;mso-height-percent:0;mso-width-relative:margin;mso-height-relative:margin" from="65pt,9.7pt" to="161.7pt,9.7pt" o:gfxdata="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" strokecolor="#2e5fa3" strokeweight="1.5pt">
+              <v:line w14:anchorId="46AFF09F" id="Straight Connector 16" o:spid="_x0000_s1026" style="position:absolute;z-index:251692032;visibility:visible;mso-wrap-style:square;mso-width-percent:0;mso-height-percent:0;mso-wrap-distance-left:9pt;mso-wrap-distance-top:0;mso-wrap-distance-right:9pt;mso-wrap-distance-bottom:0;mso-position-horizontal:absolute;mso-position-horizontal-relative:text;mso-position-vertical:absolute;mso-position-vertical-relative:text;mso-width-percent:0;mso-height-percent:0;mso-width-relative:margin;mso-height-relative:margin" from="65pt,9.7pt" to="161.7pt,9.7pt" o:gfxdata="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" strokecolor="#2e5fa3" strokeweight="1.5pt">
                 <v:stroke joinstyle="miter"/>
               </v:line>
             </w:pict>
@@ -2775,7 +2775,7 @@
           </mc:Choice>
           <mc:Fallback>
             <w:pict>
-              <v:line w14:anchorId="59852195" id="Straight Connector 5" o:spid="_x0000_s1026" style="position:absolute;z-index:251659264;visibility:visible;mso-wrap-style:square;mso-width-percent:0;mso-height-percent:0;mso-wrap-distance-left:9pt;mso-wrap-distance-top:0;mso-wrap-distance-right:9pt;mso-wrap-distance-bottom:0;mso-position-horizontal:absolute;mso-position-horizontal-relative:text;mso-position-vertical:absolute;mso-position-vertical-relative:text;mso-width-percent:0;mso-height-percent:0;mso-width-relative:margin;mso-height-relative:margin" from="70.85pt,9.5pt" to="341pt,9.5pt" o:gfxdata="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" strokecolor="#2e5fa3" strokeweight="1.5pt">
+              <v:line w14:anchorId="4F8A9015" id="Straight Connector 5" o:spid="_x0000_s1026" style="position:absolute;z-index:251659264;visibility:visible;mso-wrap-style:square;mso-width-percent:0;mso-height-percent:0;mso-wrap-distance-left:9pt;mso-wrap-distance-top:0;mso-wrap-distance-right:9pt;mso-wrap-distance-bottom:0;mso-position-horizontal:absolute;mso-position-horizontal-relative:text;mso-position-vertical:absolute;mso-position-vertical-relative:text;mso-width-percent:0;mso-height-percent:0;mso-width-relative:margin;mso-height-relative:margin" from="70.85pt,9.5pt" to="341pt,9.5pt" o:gfxdata="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" strokecolor="#2e5fa3" strokeweight="1.5pt">
                 <v:stroke joinstyle="miter"/>
               </v:line>
             </w:pict>
@@ -6393,28 +6393,28 @@
         <v:path o:extrusionok="f" gradientshapeok="t" o:connecttype="rect"/>
         <o:lock v:ext="edit" aspectratio="t"/>
       </v:shapetype>
-      <v:shape id="_x0000_i1025" type="#_x0000_t75" style="width:6.75pt;height:6.75pt;visibility:visible" o:gfxdata="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" o:bullet="t">
+      <v:shape id="_x0000_i1025" type="#_x0000_t75" style="width:7pt;height:7pt;visibility:visible" o:gfxdata="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" o:bullet="t">
         <v:imagedata r:id="rId1" o:title=""/>
       </v:shape>
     </w:pict>
   </w:numPicBullet>
   <w:numPicBullet w:numPicBulletId="1">
     <w:pict>
-      <v:shape w14:anchorId="2D37126F" id="_x0000_i1026" type="#_x0000_t75" style="width:4.5pt;height:4.5pt;visibility:visible" o:gfxdata="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" o:bullet="t">
+      <v:shape w14:anchorId="2D37126F" id="_x0000_i1026" type="#_x0000_t75" style="width:4.3pt;height:4.3pt;visibility:visible" o:gfxdata="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" o:bullet="t">
         <v:imagedata r:id="rId2" o:title=""/>
       </v:shape>
     </w:pict>
   </w:numPicBullet>
   <w:numPicBullet w:numPicBulletId="2">
     <w:pict>
-      <v:shape id="_x0000_i1027" type="#_x0000_t75" style="width:4.5pt;height:4.5pt" o:bullet="t">
+      <v:shape id="_x0000_i1027" type="#_x0000_t75" style="width:4.3pt;height:4.3pt" o:bullet="t">
         <v:imagedata r:id="rId3" o:title="Square-symbol"/>
       </v:shape>
     </w:pict>
   </w:numPicBullet>
   <w:numPicBullet w:numPicBulletId="3">
     <w:pict>
-      <v:shape w14:anchorId="1B18C451" id="_x0000_i1028" type="#_x0000_t75" style="width:4.5pt;height:6pt" o:bullet="t">
+      <v:shape w14:anchorId="1B18C451" id="_x0000_i1028" type="#_x0000_t75" style="width:4.3pt;height:5.9pt" o:bullet="t">
         <v:imagedata r:id="rId4" o:title="Square-symbol"/>
       </v:shape>
     </w:pict>

</xml_diff>

<commit_message>
move resume to latex and have it compile to two versions
</commit_message>
<xml_diff>
--- a/Resume 4.0.docx
+++ b/Resume 4.0.docx
@@ -258,7 +258,7 @@
           </mc:Choice>
           <mc:Fallback>
             <w:pict>
-              <v:rect w14:anchorId="10EEB6FA" id="Rectangle 2" o:spid="_x0000_s1026" style="position:absolute;margin-left:-6.15pt;margin-top:-6pt;width:179.85pt;height:732pt;z-index:-251658241;visibility:visible;mso-wrap-style:square;mso-width-percent:0;mso-height-percent:0;mso-wrap-distance-left:9pt;mso-wrap-distance-top:0;mso-wrap-distance-right:9pt;mso-wrap-distance-bottom:0;mso-position-horizontal:absolute;mso-position-horizontal-relative:text;mso-position-vertical:absolute;mso-position-vertical-relative:text;mso-width-percent:0;mso-height-percent:0;mso-width-relative:margin;mso-height-relative:margin;v-text-anchor:middle" o:gfxdata="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" fillcolor="#1b2a4a" strokecolor="#11323f" strokeweight="1pt"/>
+              <v:rect w14:anchorId="1F41C2AB" id="Rectangle 2" o:spid="_x0000_s1026" style="position:absolute;margin-left:-6.15pt;margin-top:-6pt;width:179.85pt;height:732pt;z-index:-251658241;visibility:visible;mso-wrap-style:square;mso-width-percent:0;mso-height-percent:0;mso-wrap-distance-left:9pt;mso-wrap-distance-top:0;mso-wrap-distance-right:9pt;mso-wrap-distance-bottom:0;mso-position-horizontal:absolute;mso-position-horizontal-relative:text;mso-position-vertical:absolute;mso-position-vertical-relative:text;mso-width-percent:0;mso-height-percent:0;mso-width-relative:margin;mso-height-relative:margin;v-text-anchor:middle" o:gfxdata="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" fillcolor="#1b2a4a" strokecolor="#11323f" strokeweight="1pt"/>
             </w:pict>
           </mc:Fallback>
         </mc:AlternateContent>
@@ -555,7 +555,7 @@
           </mc:Choice>
           <mc:Fallback>
             <w:pict>
-              <v:rect w14:anchorId="3F45F776" id="Rectangle 13" o:spid="_x0000_s1026" style="position:absolute;margin-left:11.2pt;margin-top:10pt;width:55.6pt;height:30.75pt;z-index:-251643904;visibility:visible;mso-wrap-style:square;mso-width-percent:0;mso-height-percent:0;mso-wrap-distance-left:9pt;mso-wrap-distance-top:0;mso-wrap-distance-right:9pt;mso-wrap-distance-bottom:0;mso-position-horizontal:absolute;mso-position-horizontal-relative:text;mso-position-vertical:absolute;mso-position-vertical-relative:text;mso-width-percent:0;mso-height-percent:0;mso-width-relative:margin;mso-height-relative:margin;v-text-anchor:middle" o:gfxdata="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" filled="f" strokecolor="#2e5fa3" strokeweight="2.25pt"/>
+              <v:rect w14:anchorId="5E4186C2" id="Rectangle 13" o:spid="_x0000_s1026" style="position:absolute;margin-left:11.2pt;margin-top:10pt;width:55.6pt;height:30.75pt;z-index:-251643904;visibility:visible;mso-wrap-style:square;mso-width-percent:0;mso-height-percent:0;mso-wrap-distance-left:9pt;mso-wrap-distance-top:0;mso-wrap-distance-right:9pt;mso-wrap-distance-bottom:0;mso-position-horizontal:absolute;mso-position-horizontal-relative:text;mso-position-vertical:absolute;mso-position-vertical-relative:text;mso-width-percent:0;mso-height-percent:0;mso-width-relative:margin;mso-height-relative:margin;v-text-anchor:middle" o:gfxdata="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" filled="f" strokecolor="#2e5fa3" strokeweight="2.25pt"/>
             </w:pict>
           </mc:Fallback>
         </mc:AlternateContent>
@@ -703,7 +703,7 @@
           </mc:Choice>
           <mc:Fallback>
             <w:pict>
-              <v:line w14:anchorId="2EE9D8EB" id="Straight Connector 1" o:spid="_x0000_s1026" style="position:absolute;z-index:251683840;visibility:visible;mso-wrap-style:square;mso-width-percent:0;mso-height-percent:0;mso-wrap-distance-left:9pt;mso-wrap-distance-top:0;mso-wrap-distance-right:9pt;mso-wrap-distance-bottom:0;mso-position-horizontal:absolute;mso-position-horizontal-relative:text;mso-position-vertical:absolute;mso-position-vertical-relative:text;mso-width-percent:0;mso-height-percent:0;mso-width-relative:margin;mso-height-relative:margin" from="58.9pt,9.25pt" to="161.6pt,10.45pt" o:gfxdata="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" strokecolor="#2e5fa3" strokeweight="1.5pt">
+              <v:line w14:anchorId="72919783" id="Straight Connector 1" o:spid="_x0000_s1026" style="position:absolute;z-index:251683840;visibility:visible;mso-wrap-style:square;mso-width-percent:0;mso-height-percent:0;mso-wrap-distance-left:9pt;mso-wrap-distance-top:0;mso-wrap-distance-right:9pt;mso-wrap-distance-bottom:0;mso-position-horizontal:absolute;mso-position-horizontal-relative:text;mso-position-vertical:absolute;mso-position-vertical-relative:text;mso-width-percent:0;mso-height-percent:0;mso-width-relative:margin;mso-height-relative:margin" from="58.9pt,9.25pt" to="161.6pt,10.45pt" o:gfxdata="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" strokecolor="#2e5fa3" strokeweight="1.5pt">
                 <v:stroke joinstyle="miter"/>
               </v:line>
             </w:pict>
@@ -1234,7 +1234,7 @@
           </mc:Choice>
           <mc:Fallback>
             <w:pict>
-              <v:line w14:anchorId="0FCCD7B5" id="Straight Connector 9" o:spid="_x0000_s1026" style="position:absolute;z-index:251685888;visibility:visible;mso-wrap-style:square;mso-width-percent:0;mso-height-percent:0;mso-wrap-distance-left:9pt;mso-wrap-distance-top:0;mso-wrap-distance-right:9pt;mso-wrap-distance-bottom:0;mso-position-horizontal:absolute;mso-position-horizontal-relative:text;mso-position-vertical:absolute;mso-position-vertical-relative:text;mso-width-percent:0;mso-height-percent:0;mso-width-relative:margin;mso-height-relative:margin" from="73.3pt,9.55pt" to="161.7pt,9.55pt" o:gfxdata="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" strokecolor="#2e5fa3" strokeweight="1.5pt">
+              <v:line w14:anchorId="12CF20B1" id="Straight Connector 9" o:spid="_x0000_s1026" style="position:absolute;z-index:251685888;visibility:visible;mso-wrap-style:square;mso-width-percent:0;mso-height-percent:0;mso-wrap-distance-left:9pt;mso-wrap-distance-top:0;mso-wrap-distance-right:9pt;mso-wrap-distance-bottom:0;mso-position-horizontal:absolute;mso-position-horizontal-relative:text;mso-position-vertical:absolute;mso-position-vertical-relative:text;mso-width-percent:0;mso-height-percent:0;mso-width-relative:margin;mso-height-relative:margin" from="73.3pt,9.55pt" to="161.7pt,9.55pt" o:gfxdata="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" strokecolor="#2e5fa3" strokeweight="1.5pt">
                 <v:stroke joinstyle="miter"/>
               </v:line>
             </w:pict>
@@ -1479,7 +1479,7 @@
           </mc:Choice>
           <mc:Fallback>
             <w:pict>
-              <v:line w14:anchorId="249897A1" id="Straight Connector 10" o:spid="_x0000_s1026" style="position:absolute;z-index:251687936;visibility:visible;mso-wrap-style:square;mso-width-percent:0;mso-height-percent:0;mso-wrap-distance-left:9pt;mso-wrap-distance-top:0;mso-wrap-distance-right:9pt;mso-wrap-distance-bottom:0;mso-position-horizontal:absolute;mso-position-horizontal-relative:text;mso-position-vertical:absolute;mso-position-vertical-relative:text;mso-width-percent:0;mso-height-percent:0;mso-width-relative:margin;mso-height-relative:margin" from="78.4pt,9.45pt" to="161.75pt,9.45pt" o:gfxdata="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" strokecolor="#2e5fa3" strokeweight="1.5pt">
+              <v:line w14:anchorId="38615915" id="Straight Connector 10" o:spid="_x0000_s1026" style="position:absolute;z-index:251687936;visibility:visible;mso-wrap-style:square;mso-width-percent:0;mso-height-percent:0;mso-wrap-distance-left:9pt;mso-wrap-distance-top:0;mso-wrap-distance-right:9pt;mso-wrap-distance-bottom:0;mso-position-horizontal:absolute;mso-position-horizontal-relative:text;mso-position-vertical:absolute;mso-position-vertical-relative:text;mso-width-percent:0;mso-height-percent:0;mso-width-relative:margin;mso-height-relative:margin" from="78.4pt,9.45pt" to="161.75pt,9.45pt" o:gfxdata="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" strokecolor="#2e5fa3" strokeweight="1.5pt">
                 <v:stroke joinstyle="miter"/>
               </v:line>
             </w:pict>
@@ -1938,7 +1938,7 @@
           </mc:Choice>
           <mc:Fallback>
             <w:pict>
-              <v:line w14:anchorId="2B1F7FA6" id="Straight Connector 14" o:spid="_x0000_s1026" style="position:absolute;z-index:251689984;visibility:visible;mso-wrap-style:square;mso-width-percent:0;mso-height-percent:0;mso-wrap-distance-left:9pt;mso-wrap-distance-top:0;mso-wrap-distance-right:9pt;mso-wrap-distance-bottom:0;mso-position-horizontal:absolute;mso-position-horizontal-relative:text;mso-position-vertical:absolute;mso-position-vertical-relative:text;mso-width-percent:0;mso-height-percent:0;mso-width-relative:margin;mso-height-relative:margin" from="129.1pt,9.2pt" to="161.5pt,9.2pt" o:gfxdata="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" strokecolor="#2e5fa3" strokeweight="1.5pt">
+              <v:line w14:anchorId="06D76878" id="Straight Connector 14" o:spid="_x0000_s1026" style="position:absolute;z-index:251689984;visibility:visible;mso-wrap-style:square;mso-width-percent:0;mso-height-percent:0;mso-wrap-distance-left:9pt;mso-wrap-distance-top:0;mso-wrap-distance-right:9pt;mso-wrap-distance-bottom:0;mso-position-horizontal:absolute;mso-position-horizontal-relative:text;mso-position-vertical:absolute;mso-position-vertical-relative:text;mso-width-percent:0;mso-height-percent:0;mso-width-relative:margin;mso-height-relative:margin" from="129.1pt,9.2pt" to="161.5pt,9.2pt" o:gfxdata="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" strokecolor="#2e5fa3" strokeweight="1.5pt">
                 <v:stroke joinstyle="miter"/>
               </v:line>
             </w:pict>
@@ -2324,7 +2324,7 @@
           </mc:Choice>
           <mc:Fallback>
             <w:pict>
-              <v:line w14:anchorId="46AFF09F" id="Straight Connector 16" o:spid="_x0000_s1026" style="position:absolute;z-index:251692032;visibility:visible;mso-wrap-style:square;mso-width-percent:0;mso-height-percent:0;mso-wrap-distance-left:9pt;mso-wrap-distance-top:0;mso-wrap-distance-right:9pt;mso-wrap-distance-bottom:0;mso-position-horizontal:absolute;mso-position-horizontal-relative:text;mso-position-vertical:absolute;mso-position-vertical-relative:text;mso-width-percent:0;mso-height-percent:0;mso-width-relative:margin;mso-height-relative:margin" from="65pt,9.7pt" to="161.7pt,9.7pt" o:gfxdata="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" strokecolor="#2e5fa3" strokeweight="1.5pt">
+              <v:line w14:anchorId="532F7B89" id="Straight Connector 16" o:spid="_x0000_s1026" style="position:absolute;z-index:251692032;visibility:visible;mso-wrap-style:square;mso-width-percent:0;mso-height-percent:0;mso-wrap-distance-left:9pt;mso-wrap-distance-top:0;mso-wrap-distance-right:9pt;mso-wrap-distance-bottom:0;mso-position-horizontal:absolute;mso-position-horizontal-relative:text;mso-position-vertical:absolute;mso-position-vertical-relative:text;mso-width-percent:0;mso-height-percent:0;mso-width-relative:margin;mso-height-relative:margin" from="65pt,9.7pt" to="161.7pt,9.7pt" o:gfxdata="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" strokecolor="#2e5fa3" strokeweight="1.5pt">
                 <v:stroke joinstyle="miter"/>
               </v:line>
             </w:pict>
@@ -2354,136 +2354,46 @@
           <w:tab w:val="left" w:pos="5220"/>
         </w:tabs>
         <w:spacing w:after="0"/>
-        <w:ind w:left="360" w:right="270" w:hanging="180"/>
-        <w:rPr>
-          <w:rFonts w:ascii="Niveau Grotesk Light" w:hAnsi="Niveau Grotesk Light"/>
-          <w:color w:val="FFFFFF" w:themeColor="background1"/>
-          <w:sz w:val="20"/>
-        </w:rPr>
-      </w:pPr>
-      <w:r>
-        <w:rPr>
-          <w:rFonts w:ascii="Niveau Grotesk Light" w:hAnsi="Niveau Grotesk Light"/>
-          <w:color w:val="FFFFFF" w:themeColor="background1"/>
-          <w:sz w:val="20"/>
-        </w:rPr>
-        <w:t>Web Development &amp; UX/UI</w:t>
-      </w:r>
-    </w:p>
-    <w:p>
-      <w:pPr>
-        <w:pStyle w:val="ListParagraph"/>
-        <w:numPr>
-          <w:ilvl w:val="0"/>
-          <w:numId w:val="11"/>
-        </w:numPr>
-        <w:tabs>
-          <w:tab w:val="left" w:pos="2880"/>
-          <w:tab w:val="left" w:pos="5220"/>
-        </w:tabs>
-        <w:spacing w:after="120"/>
-        <w:ind w:left="360" w:right="270" w:hanging="180"/>
-        <w:rPr>
-          <w:rFonts w:ascii="Niveau Grotesk Light" w:hAnsi="Niveau Grotesk Light"/>
-          <w:color w:val="FFFFFF" w:themeColor="background1"/>
-          <w:sz w:val="20"/>
-        </w:rPr>
-      </w:pPr>
-      <w:r>
-        <w:rPr>
-          <w:rFonts w:ascii="Niveau Grotesk Light" w:hAnsi="Niveau Grotesk Light"/>
-          <w:color w:val="FFFFFF" w:themeColor="background1"/>
-          <w:sz w:val="20"/>
-        </w:rPr>
-        <w:t xml:space="preserve">Mech Keyboard </w:t>
-      </w:r>
-      <w:r>
-        <w:rPr>
-          <w:rFonts w:ascii="Niveau Grotesk Light" w:hAnsi="Niveau Grotesk Light"/>
-          <w:color w:val="FFFFFF" w:themeColor="background1"/>
-          <w:sz w:val="20"/>
-        </w:rPr>
-        <w:t>and Coffee Enthusiast</w:t>
-      </w:r>
-    </w:p>
-    <w:p>
-      <w:pPr>
-        <w:pStyle w:val="ListParagraph"/>
-        <w:numPr>
-          <w:ilvl w:val="0"/>
-          <w:numId w:val="11"/>
-        </w:numPr>
-        <w:tabs>
-          <w:tab w:val="left" w:pos="2880"/>
-          <w:tab w:val="left" w:pos="5220"/>
-        </w:tabs>
-        <w:spacing w:after="120"/>
-        <w:ind w:left="360" w:right="270" w:hanging="180"/>
-        <w:rPr>
-          <w:rFonts w:ascii="Niveau Grotesk Light" w:hAnsi="Niveau Grotesk Light"/>
-          <w:color w:val="FFFFFF" w:themeColor="background1"/>
-          <w:sz w:val="20"/>
-        </w:rPr>
-      </w:pPr>
-      <w:r>
-        <w:rPr>
-          <w:rFonts w:ascii="Niveau Grotesk Light" w:hAnsi="Niveau Grotesk Light"/>
-          <w:color w:val="FFFFFF" w:themeColor="background1"/>
-          <w:sz w:val="20"/>
-        </w:rPr>
-        <w:t>Arcade Cabinet modification and hacking</w:t>
-      </w:r>
-    </w:p>
-    <w:p>
-      <w:pPr>
-        <w:pStyle w:val="ListParagraph"/>
-        <w:numPr>
-          <w:ilvl w:val="0"/>
-          <w:numId w:val="11"/>
-        </w:numPr>
-        <w:tabs>
-          <w:tab w:val="left" w:pos="2880"/>
-          <w:tab w:val="left" w:pos="5220"/>
-        </w:tabs>
-        <w:spacing w:after="120"/>
-        <w:ind w:left="360" w:right="270" w:hanging="180"/>
-        <w:rPr>
-          <w:rFonts w:ascii="Niveau Grotesk Light" w:hAnsi="Niveau Grotesk Light"/>
-          <w:color w:val="FFFFFF" w:themeColor="background1"/>
-          <w:sz w:val="20"/>
-        </w:rPr>
-      </w:pPr>
-      <w:r>
-        <w:rPr>
-          <w:rFonts w:ascii="Niveau Grotesk Light" w:hAnsi="Niveau Grotesk Light"/>
-          <w:color w:val="FFFFFF" w:themeColor="background1"/>
-          <w:sz w:val="20"/>
-        </w:rPr>
-        <w:t>Owner of one of the most recogni</w:t>
-      </w:r>
-      <w:r>
-        <w:rPr>
-          <w:rFonts w:ascii="Niveau Grotesk Light" w:hAnsi="Niveau Grotesk Light"/>
-          <w:color w:val="FFFFFF" w:themeColor="background1"/>
-          <w:sz w:val="20"/>
-        </w:rPr>
-        <w:t>zed</w:t>
-      </w:r>
-      <w:r>
-        <w:rPr>
-          <w:rFonts w:ascii="Niveau Grotesk Light" w:hAnsi="Niveau Grotesk Light"/>
-          <w:color w:val="FFFFFF" w:themeColor="background1"/>
-          <w:sz w:val="20"/>
-        </w:rPr>
-        <w:t xml:space="preserve"> computer</w:t>
-      </w:r>
-      <w:r>
-        <w:rPr>
-          <w:rFonts w:ascii="Niveau Grotesk Light" w:hAnsi="Niveau Grotesk Light"/>
-          <w:color w:val="FFFFFF" w:themeColor="background1"/>
-          <w:sz w:val="20"/>
-        </w:rPr>
-        <w:t>s on the internet</w:t>
+        <w:ind w:left="284" w:right="270" w:hanging="191"/>
+        <w:rPr>
+          <w:rFonts w:ascii="Niveau Grotesk Light" w:hAnsi="Niveau Grotesk Light"/>
+          <w:color w:val="FFFFFF" w:themeColor="background1"/>
+          <w:sz w:val="20"/>
+        </w:rPr>
+      </w:pPr>
+      <w:r>
+        <w:rPr>
+          <w:rFonts w:ascii="Niveau Grotesk Light" w:hAnsi="Niveau Grotesk Light"/>
+          <w:color w:val="FFFFFF" w:themeColor="background1"/>
+          <w:sz w:val="20"/>
+        </w:rPr>
+        <w:t>B</w:t>
+      </w:r>
+      <w:r>
+        <w:rPr>
+          <w:rFonts w:ascii="Niveau Grotesk Light" w:hAnsi="Niveau Grotesk Light"/>
+          <w:color w:val="FFFFFF" w:themeColor="background1"/>
+          <w:sz w:val="20"/>
+        </w:rPr>
+        <w:t xml:space="preserve">uilt a </w:t>
+      </w:r>
+      <w:proofErr w:type="spellStart"/>
+      <w:r>
+        <w:rPr>
+          <w:rFonts w:ascii="Niveau Grotesk Light" w:hAnsi="Niveau Grotesk Light"/>
+          <w:color w:val="FFFFFF" w:themeColor="background1"/>
+          <w:sz w:val="20"/>
+        </w:rPr>
+        <w:t>homelab</w:t>
+      </w:r>
+      <w:proofErr w:type="spellEnd"/>
+      <w:r>
+        <w:rPr>
+          <w:rFonts w:ascii="Niveau Grotesk Light" w:hAnsi="Niveau Grotesk Light"/>
+          <w:color w:val="FFFFFF" w:themeColor="background1"/>
+          <w:sz w:val="20"/>
+        </w:rPr>
+        <w:t xml:space="preserve"> featured on the front page of Reddit and covered in multiple tech publications.</w:t>
       </w:r>
     </w:p>
     <w:p>
@@ -2498,60 +2408,52 @@
           <w:tab w:val="left" w:pos="5220"/>
         </w:tabs>
         <w:spacing w:after="0"/>
-        <w:ind w:left="360" w:right="270" w:hanging="180"/>
-        <w:rPr>
-          <w:rFonts w:ascii="Niveau Grotesk Light" w:hAnsi="Niveau Grotesk Light"/>
-          <w:color w:val="FFFFFF" w:themeColor="background1"/>
-          <w:sz w:val="20"/>
-        </w:rPr>
-      </w:pPr>
-      <w:r>
-        <w:rPr>
-          <w:rFonts w:ascii="Niveau Grotesk Light" w:hAnsi="Niveau Grotesk Light"/>
-          <w:color w:val="FFFFFF" w:themeColor="background1"/>
-          <w:sz w:val="20"/>
-        </w:rPr>
-        <w:t xml:space="preserve">Built </w:t>
-      </w:r>
-      <w:r>
-        <w:rPr>
-          <w:rFonts w:ascii="Niveau Grotesk Light" w:hAnsi="Niveau Grotesk Light"/>
-          <w:color w:val="FFFFFF" w:themeColor="background1"/>
-          <w:sz w:val="20"/>
-        </w:rPr>
-        <w:t xml:space="preserve">a </w:t>
-      </w:r>
-      <w:r>
-        <w:rPr>
-          <w:rFonts w:ascii="Niveau Grotesk Light" w:hAnsi="Niveau Grotesk Light"/>
-          <w:color w:val="FFFFFF" w:themeColor="background1"/>
-          <w:sz w:val="20"/>
-        </w:rPr>
-        <w:t>3D printer and</w:t>
-      </w:r>
-      <w:r>
-        <w:rPr>
-          <w:rFonts w:ascii="Niveau Grotesk Light" w:hAnsi="Niveau Grotesk Light"/>
-          <w:color w:val="FFFFFF" w:themeColor="background1"/>
-          <w:sz w:val="20"/>
-        </w:rPr>
-        <w:t xml:space="preserve"> enjoy</w:t>
-      </w:r>
-      <w:r>
-        <w:rPr>
-          <w:rFonts w:ascii="Niveau Grotesk Light" w:hAnsi="Niveau Grotesk Light"/>
-          <w:color w:val="FFFFFF" w:themeColor="background1"/>
-          <w:sz w:val="20"/>
-        </w:rPr>
-        <w:t xml:space="preserve"> 3D model</w:t>
-      </w:r>
-      <w:r>
-        <w:rPr>
-          <w:rFonts w:ascii="Niveau Grotesk Light" w:hAnsi="Niveau Grotesk Light"/>
-          <w:color w:val="FFFFFF" w:themeColor="background1"/>
-          <w:sz w:val="20"/>
-        </w:rPr>
-        <w:t>ing</w:t>
+        <w:ind w:left="284" w:right="270" w:hanging="191"/>
+        <w:rPr>
+          <w:rFonts w:ascii="Niveau Grotesk Light" w:hAnsi="Niveau Grotesk Light"/>
+          <w:color w:val="FFFFFF" w:themeColor="background1"/>
+          <w:sz w:val="20"/>
+        </w:rPr>
+      </w:pPr>
+      <w:r>
+        <w:rPr>
+          <w:rFonts w:ascii="Niveau Grotesk Light" w:hAnsi="Niveau Grotesk Light"/>
+          <w:color w:val="FFFFFF" w:themeColor="background1"/>
+          <w:sz w:val="20"/>
+        </w:rPr>
+        <w:t xml:space="preserve">Hobbyist hardware hacker </w:t>
+      </w:r>
+      <w:r>
+        <w:rPr>
+          <w:rFonts w:ascii="Niveau Grotesk Light" w:hAnsi="Niveau Grotesk Light"/>
+          <w:color w:val="FFFFFF" w:themeColor="background1"/>
+          <w:sz w:val="20"/>
+        </w:rPr>
+        <w:t>-</w:t>
+      </w:r>
+      <w:r>
+        <w:rPr>
+          <w:rFonts w:ascii="Niveau Grotesk Light" w:hAnsi="Niveau Grotesk Light"/>
+          <w:color w:val="FFFFFF" w:themeColor="background1"/>
+          <w:sz w:val="20"/>
+        </w:rPr>
+        <w:t xml:space="preserve"> modifies arcade cabinets, and active member of a local maker</w:t>
+      </w:r>
+      <w:r>
+        <w:rPr>
+          <w:rFonts w:ascii="Niveau Grotesk Light" w:hAnsi="Niveau Grotesk Light"/>
+          <w:color w:val="FFFFFF" w:themeColor="background1"/>
+          <w:sz w:val="20"/>
+        </w:rPr>
+        <w:t xml:space="preserve"> </w:t>
+      </w:r>
+      <w:r>
+        <w:rPr>
+          <w:rFonts w:ascii="Niveau Grotesk Light" w:hAnsi="Niveau Grotesk Light"/>
+          <w:color w:val="FFFFFF" w:themeColor="background1"/>
+          <w:sz w:val="20"/>
+        </w:rPr>
+        <w:t>space.</w:t>
       </w:r>
     </w:p>
     <w:p>
@@ -2566,44 +2468,20 @@
           <w:tab w:val="left" w:pos="5220"/>
         </w:tabs>
         <w:spacing w:after="0"/>
-        <w:ind w:left="360" w:right="270" w:hanging="180"/>
-        <w:rPr>
-          <w:rFonts w:ascii="Niveau Grotesk Light" w:hAnsi="Niveau Grotesk Light"/>
-          <w:color w:val="FFFFFF" w:themeColor="background1"/>
-          <w:sz w:val="20"/>
-        </w:rPr>
-      </w:pPr>
-      <w:r>
-        <w:rPr>
-          <w:rFonts w:ascii="Niveau Grotesk Light" w:hAnsi="Niveau Grotesk Light"/>
-          <w:color w:val="FFFFFF" w:themeColor="background1"/>
-          <w:sz w:val="20"/>
-        </w:rPr>
-        <w:t>Member</w:t>
-      </w:r>
-      <w:r>
-        <w:rPr>
-          <w:rFonts w:ascii="Niveau Grotesk Light" w:hAnsi="Niveau Grotesk Light"/>
-          <w:color w:val="FFFFFF" w:themeColor="background1"/>
-          <w:sz w:val="20"/>
-        </w:rPr>
-        <w:t xml:space="preserve"> of a maker </w:t>
-      </w:r>
-      <w:r>
-        <w:rPr>
-          <w:rFonts w:ascii="Niveau Grotesk Light" w:hAnsi="Niveau Grotesk Light"/>
-          <w:color w:val="FFFFFF" w:themeColor="background1"/>
-          <w:sz w:val="20"/>
-        </w:rPr>
-        <w:t xml:space="preserve">space </w:t>
-      </w:r>
-      <w:r>
-        <w:rPr>
-          <w:rFonts w:ascii="Niveau Grotesk Light" w:hAnsi="Niveau Grotesk Light"/>
-          <w:color w:val="FFFFFF" w:themeColor="background1"/>
-          <w:sz w:val="20"/>
-        </w:rPr>
-        <w:t>community</w:t>
+        <w:ind w:left="284" w:right="270" w:hanging="191"/>
+        <w:rPr>
+          <w:rFonts w:ascii="Niveau Grotesk Light" w:hAnsi="Niveau Grotesk Light"/>
+          <w:color w:val="FFFFFF" w:themeColor="background1"/>
+          <w:sz w:val="20"/>
+        </w:rPr>
+      </w:pPr>
+      <w:r>
+        <w:rPr>
+          <w:rFonts w:ascii="Niveau Grotesk Light" w:hAnsi="Niveau Grotesk Light"/>
+          <w:color w:val="FFFFFF" w:themeColor="background1"/>
+          <w:sz w:val="20"/>
+        </w:rPr>
+        <w:t>Designed and assembled a 3D printer from scratch; enjoy 3D modeling as a hobby.</w:t>
       </w:r>
     </w:p>
     <w:p>
@@ -2617,76 +2495,78 @@
           <w:tab w:val="left" w:pos="2880"/>
           <w:tab w:val="left" w:pos="5220"/>
         </w:tabs>
-        <w:spacing w:after="200"/>
-        <w:ind w:left="360" w:right="270" w:hanging="180"/>
-        <w:rPr>
-          <w:rFonts w:ascii="Niveau Grotesk Light" w:hAnsi="Niveau Grotesk Light"/>
-          <w:color w:val="FFFFFF" w:themeColor="background1"/>
-          <w:sz w:val="20"/>
-        </w:rPr>
-      </w:pPr>
-      <w:r>
-        <w:rPr>
-          <w:rFonts w:ascii="Niveau Grotesk Light" w:hAnsi="Niveau Grotesk Light"/>
-          <w:color w:val="FFFFFF" w:themeColor="background1"/>
-          <w:sz w:val="20"/>
-        </w:rPr>
-        <w:t>Top 1% of League of Legend</w:t>
-      </w:r>
-      <w:r>
-        <w:rPr>
-          <w:rFonts w:ascii="Niveau Grotesk Light" w:hAnsi="Niveau Grotesk Light"/>
-          <w:color w:val="FFFFFF" w:themeColor="background1"/>
-          <w:sz w:val="20"/>
-        </w:rPr>
-        <w:t xml:space="preserve">, </w:t>
-      </w:r>
-      <w:r>
-        <w:rPr>
-          <w:rFonts w:ascii="Niveau Grotesk Light" w:hAnsi="Niveau Grotesk Light"/>
-          <w:color w:val="FFFFFF" w:themeColor="background1"/>
-          <w:sz w:val="20"/>
-        </w:rPr>
-        <w:t>Valorant</w:t>
-      </w:r>
-      <w:r>
-        <w:rPr>
-          <w:rFonts w:ascii="Niveau Grotesk Light" w:hAnsi="Niveau Grotesk Light"/>
-          <w:color w:val="FFFFFF" w:themeColor="background1"/>
-          <w:sz w:val="20"/>
-        </w:rPr>
-        <w:t xml:space="preserve"> and </w:t>
-      </w:r>
-      <w:proofErr w:type="spellStart"/>
-      <w:r>
-        <w:rPr>
-          <w:rFonts w:ascii="Niveau Grotesk Light" w:hAnsi="Niveau Grotesk Light"/>
-          <w:color w:val="FFFFFF" w:themeColor="background1"/>
-          <w:sz w:val="20"/>
-        </w:rPr>
-        <w:t>Beatsaber</w:t>
-      </w:r>
-      <w:proofErr w:type="spellEnd"/>
-      <w:r>
-        <w:rPr>
-          <w:rFonts w:ascii="Niveau Grotesk Light" w:hAnsi="Niveau Grotesk Light"/>
-          <w:color w:val="FFFFFF" w:themeColor="background1"/>
-          <w:sz w:val="20"/>
-        </w:rPr>
-        <w:t xml:space="preserve"> players</w:t>
+        <w:spacing w:after="0"/>
+        <w:ind w:left="284" w:right="270" w:hanging="191"/>
+        <w:rPr>
+          <w:rFonts w:ascii="Niveau Grotesk Light" w:hAnsi="Niveau Grotesk Light"/>
+          <w:color w:val="FFFFFF" w:themeColor="background1"/>
+          <w:sz w:val="20"/>
+        </w:rPr>
+      </w:pPr>
+      <w:r>
+        <w:rPr>
+          <w:rFonts w:ascii="Niveau Grotesk Light" w:hAnsi="Niveau Grotesk Light"/>
+          <w:color w:val="FFFFFF" w:themeColor="background1"/>
+          <w:sz w:val="20"/>
+        </w:rPr>
+        <w:t>Mechanical keyboard enthusiast and coffee aficionado.</w:t>
       </w:r>
     </w:p>
     <w:p>
       <w:pPr>
-        <w:widowControl w:val="0"/>
-        <w:spacing w:after="120" w:line="240" w:lineRule="auto"/>
-        <w:ind w:right="72"/>
-        <w:rPr>
-          <w:rFonts w:ascii="Niveau Grotesk Bold" w:hAnsi="Niveau Grotesk Bold"/>
-          <w:bCs/>
-          <w:color w:val="164152"/>
-          <w:sz w:val="28"/>
-          <w:szCs w:val="28"/>
+        <w:pStyle w:val="ListParagraph"/>
+        <w:numPr>
+          <w:ilvl w:val="0"/>
+          <w:numId w:val="11"/>
+        </w:numPr>
+        <w:tabs>
+          <w:tab w:val="left" w:pos="2880"/>
+          <w:tab w:val="left" w:pos="5220"/>
+        </w:tabs>
+        <w:spacing w:after="0"/>
+        <w:ind w:left="284" w:right="270" w:hanging="191"/>
+        <w:rPr>
+          <w:rFonts w:ascii="Niveau Grotesk Light" w:hAnsi="Niveau Grotesk Light"/>
+          <w:color w:val="FFFFFF" w:themeColor="background1"/>
+          <w:sz w:val="20"/>
+        </w:rPr>
+      </w:pPr>
+      <w:r>
+        <w:rPr>
+          <w:rFonts w:ascii="Niveau Grotesk Light" w:hAnsi="Niveau Grotesk Light"/>
+          <w:color w:val="FFFFFF" w:themeColor="background1"/>
+          <w:sz w:val="20"/>
+        </w:rPr>
+        <w:t>Top 1% ranked in League of Legends and Valorant</w:t>
+      </w:r>
+    </w:p>
+    <w:p>
+      <w:pPr>
+        <w:tabs>
+          <w:tab w:val="left" w:pos="2880"/>
+          <w:tab w:val="left" w:pos="5220"/>
+        </w:tabs>
+        <w:spacing w:after="0"/>
+        <w:ind w:right="270"/>
+        <w:rPr>
+          <w:rFonts w:ascii="Niveau Grotesk Light" w:hAnsi="Niveau Grotesk Light"/>
+          <w:color w:val="FFFFFF" w:themeColor="background1"/>
+          <w:sz w:val="20"/>
+        </w:rPr>
+      </w:pPr>
+    </w:p>
+    <w:p>
+      <w:pPr>
+        <w:tabs>
+          <w:tab w:val="left" w:pos="2880"/>
+          <w:tab w:val="left" w:pos="5220"/>
+        </w:tabs>
+        <w:spacing w:after="0"/>
+        <w:ind w:right="270"/>
+        <w:rPr>
+          <w:rFonts w:ascii="Niveau Grotesk Light" w:hAnsi="Niveau Grotesk Light"/>
+          <w:color w:val="FFFFFF" w:themeColor="background1"/>
+          <w:sz w:val="20"/>
         </w:rPr>
       </w:pPr>
     </w:p>
@@ -2775,7 +2655,7 @@
           </mc:Choice>
           <mc:Fallback>
             <w:pict>
-              <v:line w14:anchorId="4F8A9015" id="Straight Connector 5" o:spid="_x0000_s1026" style="position:absolute;z-index:251659264;visibility:visible;mso-wrap-style:square;mso-width-percent:0;mso-height-percent:0;mso-wrap-distance-left:9pt;mso-wrap-distance-top:0;mso-wrap-distance-right:9pt;mso-wrap-distance-bottom:0;mso-position-horizontal:absolute;mso-position-horizontal-relative:text;mso-position-vertical:absolute;mso-position-vertical-relative:text;mso-width-percent:0;mso-height-percent:0;mso-width-relative:margin;mso-height-relative:margin" from="70.85pt,9.5pt" to="341pt,9.5pt" o:gfxdata="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" strokecolor="#2e5fa3" strokeweight="1.5pt">
+              <v:line w14:anchorId="2BC32EEC" id="Straight Connector 5" o:spid="_x0000_s1026" style="position:absolute;z-index:251659264;visibility:visible;mso-wrap-style:square;mso-width-percent:0;mso-height-percent:0;mso-wrap-distance-left:9pt;mso-wrap-distance-top:0;mso-wrap-distance-right:9pt;mso-wrap-distance-bottom:0;mso-position-horizontal:absolute;mso-position-horizontal-relative:text;mso-position-vertical:absolute;mso-position-vertical-relative:text;mso-width-percent:0;mso-height-percent:0;mso-width-relative:margin;mso-height-relative:margin" from="70.85pt,9.5pt" to="341pt,9.5pt" o:gfxdata="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" strokecolor="#2e5fa3" strokeweight="1.5pt">
                 <v:stroke joinstyle="miter"/>
               </v:line>
             </w:pict>
@@ -2825,22 +2705,39 @@
       </w:r>
       <w:r>
         <w:rPr>
-          <w:rFonts w:ascii="Niveau Grotesk Bold" w:hAnsi="Niveau Grotesk Bold"/>
-          <w:bCs/>
-          <w:color w:val="287492"/>
-          <w:sz w:val="24"/>
-        </w:rPr>
-        <w:tab/>
-        <w:t xml:space="preserve">      </w:t>
-      </w:r>
-      <w:r>
-        <w:rPr>
           <w:rFonts w:ascii="Niveau Grotesk Regular" w:hAnsi="Niveau Grotesk Regular"/>
           <w:bCs/>
           <w:color w:val="1B2A4A"/>
           <w:sz w:val="24"/>
         </w:rPr>
-        <w:t>March 2024 - Current</w:t>
+        <w:t>November 2</w:t>
+      </w:r>
+      <w:r>
+        <w:rPr>
+          <w:rFonts w:ascii="Niveau Grotesk Regular" w:hAnsi="Niveau Grotesk Regular"/>
+          <w:bCs/>
+          <w:color w:val="1B2A4A"/>
+          <w:sz w:val="24"/>
+        </w:rPr>
+        <w:t>02</w:t>
+      </w:r>
+      <w:r>
+        <w:rPr>
+          <w:rFonts w:ascii="Niveau Grotesk Regular" w:hAnsi="Niveau Grotesk Regular"/>
+          <w:bCs/>
+          <w:color w:val="1B2A4A"/>
+          <w:sz w:val="24"/>
+        </w:rPr>
+        <w:t>3</w:t>
+      </w:r>
+      <w:r>
+        <w:rPr>
+          <w:rFonts w:ascii="Niveau Grotesk Regular" w:hAnsi="Niveau Grotesk Regular"/>
+          <w:bCs/>
+          <w:color w:val="1B2A4A"/>
+          <w:sz w:val="24"/>
+        </w:rPr>
+        <w:t xml:space="preserve"> - Current</w:t>
       </w:r>
       <w:r>
         <w:rPr>
@@ -2852,7 +2749,7 @@
     <w:p>
       <w:pPr>
         <w:widowControl w:val="0"/>
-        <w:spacing w:after="0" w:line="360" w:lineRule="auto"/>
+        <w:spacing w:after="0" w:line="276" w:lineRule="auto"/>
         <w:ind w:right="72"/>
         <w:rPr>
           <w:rFonts w:ascii="Niveau Grotesk Bold" w:hAnsi="Niveau Grotesk Bold"/>
@@ -3143,7 +3040,90 @@
           <w:sz w:val="21"/>
           <w:szCs w:val="21"/>
         </w:rPr>
-        <w:t>Developed internal onboarding and administration software used by store clerks to manage customers, credits, and in-store workflows.</w:t>
+        <w:t xml:space="preserve">Programmed, </w:t>
+      </w:r>
+      <w:r>
+        <w:rPr>
+          <w:rFonts w:ascii="Niveau Grotesk Light" w:hAnsi="Niveau Grotesk Light"/>
+          <w:color w:val="000000" w:themeColor="text1"/>
+          <w:sz w:val="21"/>
+          <w:szCs w:val="21"/>
+        </w:rPr>
+        <w:t xml:space="preserve">manufactured, and deployed a self-service customer kiosk integrating NFC </w:t>
+      </w:r>
+      <w:r>
+        <w:rPr>
+          <w:rFonts w:ascii="Niveau Grotesk Light" w:hAnsi="Niveau Grotesk Light"/>
+          <w:color w:val="000000" w:themeColor="text1"/>
+          <w:sz w:val="21"/>
+          <w:szCs w:val="21"/>
+        </w:rPr>
+        <w:t>chips</w:t>
+      </w:r>
+      <w:r>
+        <w:rPr>
+          <w:rFonts w:ascii="Niveau Grotesk Light" w:hAnsi="Niveau Grotesk Light"/>
+          <w:color w:val="000000" w:themeColor="text1"/>
+          <w:sz w:val="21"/>
+          <w:szCs w:val="21"/>
+        </w:rPr>
+        <w:t xml:space="preserve">, multi-card dispensers, and </w:t>
+      </w:r>
+      <w:proofErr w:type="gramStart"/>
+      <w:r>
+        <w:rPr>
+          <w:rFonts w:ascii="Niveau Grotesk Light" w:hAnsi="Niveau Grotesk Light"/>
+          <w:color w:val="000000" w:themeColor="text1"/>
+          <w:sz w:val="21"/>
+          <w:szCs w:val="21"/>
+        </w:rPr>
+        <w:t>Square</w:t>
+      </w:r>
+      <w:proofErr w:type="gramEnd"/>
+      <w:r>
+        <w:rPr>
+          <w:rFonts w:ascii="Niveau Grotesk Light" w:hAnsi="Niveau Grotesk Light"/>
+          <w:color w:val="000000" w:themeColor="text1"/>
+          <w:sz w:val="21"/>
+          <w:szCs w:val="21"/>
+        </w:rPr>
+        <w:t xml:space="preserve"> payment terminal APIs</w:t>
+      </w:r>
+      <w:r>
+        <w:rPr>
+          <w:rFonts w:ascii="Niveau Grotesk Light" w:hAnsi="Niveau Grotesk Light"/>
+          <w:color w:val="000000" w:themeColor="text1"/>
+          <w:sz w:val="21"/>
+          <w:szCs w:val="21"/>
+        </w:rPr>
+        <w:t>, h</w:t>
+      </w:r>
+      <w:r>
+        <w:rPr>
+          <w:rFonts w:ascii="Niveau Grotesk Light" w:hAnsi="Niveau Grotesk Light"/>
+          <w:color w:val="000000" w:themeColor="text1"/>
+          <w:sz w:val="21"/>
+          <w:szCs w:val="21"/>
+        </w:rPr>
+        <w:t>alving</w:t>
+      </w:r>
+      <w:r>
+        <w:rPr>
+          <w:rFonts w:ascii="Niveau Grotesk Light" w:hAnsi="Niveau Grotesk Light"/>
+          <w:color w:val="000000" w:themeColor="text1"/>
+          <w:sz w:val="21"/>
+          <w:szCs w:val="21"/>
+        </w:rPr>
+        <w:t xml:space="preserve"> </w:t>
+      </w:r>
+      <w:r>
+        <w:rPr>
+          <w:rFonts w:ascii="Niveau Grotesk Light" w:hAnsi="Niveau Grotesk Light"/>
+          <w:color w:val="000000" w:themeColor="text1"/>
+          <w:sz w:val="21"/>
+          <w:szCs w:val="21"/>
+        </w:rPr>
+        <w:t>the clerk headcount required and freeing staff to focus on higher-value customer interactions.</w:t>
       </w:r>
     </w:p>
     <w:p>
@@ -3170,45 +3150,201 @@
           <w:sz w:val="21"/>
           <w:szCs w:val="21"/>
         </w:rPr>
-        <w:t xml:space="preserve">Designed, manufactured, and deployed a self-service customer kiosk integrating NFC </w:t>
-      </w:r>
-      <w:r>
+        <w:t>Built a digital queue management system and customer-facing app that improved peak-hour customer flow, driving an estimated 10% increase in revenue per hour across all customers.</w:t>
+      </w:r>
+    </w:p>
+    <w:p>
+      <w:pPr>
+        <w:widowControl w:val="0"/>
+        <w:spacing w:before="240" w:after="60" w:line="240" w:lineRule="auto"/>
+        <w:ind w:right="72"/>
         <w:rPr>
           <w:rFonts w:ascii="Niveau Grotesk Light" w:hAnsi="Niveau Grotesk Light"/>
           <w:color w:val="000000" w:themeColor="text1"/>
           <w:sz w:val="21"/>
           <w:szCs w:val="21"/>
         </w:rPr>
-        <w:t>chips</w:t>
-      </w:r>
-      <w:r>
-        <w:rPr>
-          <w:rFonts w:ascii="Niveau Grotesk Light" w:hAnsi="Niveau Grotesk Light"/>
-          <w:color w:val="000000" w:themeColor="text1"/>
-          <w:sz w:val="21"/>
-          <w:szCs w:val="21"/>
-        </w:rPr>
-        <w:t xml:space="preserve">, multi-card dispensers, and </w:t>
-      </w:r>
-      <w:proofErr w:type="gramStart"/>
-      <w:r>
-        <w:rPr>
-          <w:rFonts w:ascii="Niveau Grotesk Light" w:hAnsi="Niveau Grotesk Light"/>
-          <w:color w:val="000000" w:themeColor="text1"/>
-          <w:sz w:val="21"/>
-          <w:szCs w:val="21"/>
-        </w:rPr>
-        <w:t>Square</w:t>
-      </w:r>
-      <w:proofErr w:type="gramEnd"/>
-      <w:r>
-        <w:rPr>
-          <w:rFonts w:ascii="Niveau Grotesk Light" w:hAnsi="Niveau Grotesk Light"/>
-          <w:color w:val="000000" w:themeColor="text1"/>
-          <w:sz w:val="21"/>
-          <w:szCs w:val="21"/>
-        </w:rPr>
-        <w:t xml:space="preserve"> payment terminal APIs.</w:t>
+      </w:pPr>
+      <w:proofErr w:type="spellStart"/>
+      <w:r>
+        <w:rPr>
+          <w:rFonts w:ascii="Niveau Grotesk Bold" w:hAnsi="Niveau Grotesk Bold"/>
+          <w:bCs/>
+          <w:color w:val="1B2A4A"/>
+          <w:sz w:val="24"/>
+        </w:rPr>
+        <w:t>ShareSFR</w:t>
+      </w:r>
+      <w:proofErr w:type="spellEnd"/>
+      <w:r>
+        <w:rPr>
+          <w:rFonts w:ascii="Niveau Grotesk Bold" w:hAnsi="Niveau Grotesk Bold"/>
+          <w:bCs/>
+          <w:color w:val="287492"/>
+          <w:sz w:val="24"/>
+        </w:rPr>
+        <w:tab/>
+        <w:t xml:space="preserve"> </w:t>
+      </w:r>
+      <w:r>
+        <w:rPr>
+          <w:rFonts w:ascii="Niveau Grotesk Bold" w:hAnsi="Niveau Grotesk Bold"/>
+          <w:bCs/>
+          <w:color w:val="287492"/>
+          <w:sz w:val="24"/>
+        </w:rPr>
+        <w:tab/>
+      </w:r>
+      <w:r>
+        <w:rPr>
+          <w:rFonts w:ascii="Niveau Grotesk Bold" w:hAnsi="Niveau Grotesk Bold"/>
+          <w:bCs/>
+          <w:color w:val="287492"/>
+          <w:sz w:val="24"/>
+        </w:rPr>
+        <w:tab/>
+      </w:r>
+      <w:r>
+        <w:rPr>
+          <w:rFonts w:ascii="Niveau Grotesk Bold" w:hAnsi="Niveau Grotesk Bold"/>
+          <w:bCs/>
+          <w:color w:val="287492"/>
+          <w:sz w:val="24"/>
+        </w:rPr>
+        <w:tab/>
+        <w:t xml:space="preserve">           </w:t>
+      </w:r>
+      <w:r>
+        <w:rPr>
+          <w:rFonts w:ascii="Niveau Grotesk Regular" w:hAnsi="Niveau Grotesk Regular"/>
+          <w:bCs/>
+          <w:color w:val="4A5568"/>
+          <w:sz w:val="24"/>
+        </w:rPr>
+        <w:t>November 202</w:t>
+      </w:r>
+      <w:r>
+        <w:rPr>
+          <w:rFonts w:ascii="Niveau Grotesk Regular" w:hAnsi="Niveau Grotesk Regular"/>
+          <w:bCs/>
+          <w:color w:val="4A5568"/>
+          <w:sz w:val="24"/>
+        </w:rPr>
+        <w:t>4</w:t>
+      </w:r>
+      <w:r>
+        <w:rPr>
+          <w:rFonts w:ascii="Niveau Grotesk Regular" w:hAnsi="Niveau Grotesk Regular"/>
+          <w:bCs/>
+          <w:color w:val="4A5568"/>
+          <w:sz w:val="24"/>
+        </w:rPr>
+        <w:t xml:space="preserve"> - Current</w:t>
+      </w:r>
+      <w:r>
+        <w:t xml:space="preserve"> </w:t>
+      </w:r>
+    </w:p>
+    <w:p>
+      <w:pPr>
+        <w:widowControl w:val="0"/>
+        <w:spacing w:after="0" w:line="276" w:lineRule="auto"/>
+        <w:ind w:right="72"/>
+        <w:rPr>
+          <w:rFonts w:ascii="Niveau Grotesk Bold" w:hAnsi="Niveau Grotesk Bold"/>
+          <w:bCs/>
+          <w:iCs/>
+          <w:sz w:val="21"/>
+          <w:szCs w:val="21"/>
+        </w:rPr>
+      </w:pPr>
+      <w:r>
+        <w:rPr>
+          <w:rFonts w:ascii="Niveau Grotesk Medium" w:hAnsi="Niveau Grotesk Medium"/>
+          <w:bCs/>
+          <w:color w:val="1B2A4A"/>
+          <w:sz w:val="21"/>
+          <w:szCs w:val="21"/>
+        </w:rPr>
+        <w:t>Senior Software Developer</w:t>
+      </w:r>
+      <w:r>
+        <w:rPr>
+          <w:color w:val="1B2A4A"/>
+        </w:rPr>
+        <w:t xml:space="preserve"> </w:t>
+      </w:r>
+      <w:r>
+        <w:rPr>
+          <w:rFonts w:ascii="Niveau Grotesk Bold" w:hAnsi="Niveau Grotesk Bold"/>
+          <w:bCs/>
+          <w:iCs/>
+          <w:sz w:val="21"/>
+          <w:szCs w:val="21"/>
+        </w:rPr>
+        <w:t>|</w:t>
+      </w:r>
+      <w:r>
+        <w:rPr>
+          <w:rFonts w:ascii="Niveau Grotesk Bold" w:hAnsi="Niveau Grotesk Bold"/>
+          <w:bCs/>
+          <w:iCs/>
+          <w:sz w:val="21"/>
+          <w:szCs w:val="21"/>
+        </w:rPr>
+        <w:t xml:space="preserve"> Python, </w:t>
+      </w:r>
+      <w:proofErr w:type="spellStart"/>
+      <w:r>
+        <w:rPr>
+          <w:rFonts w:ascii="Niveau Grotesk Bold" w:hAnsi="Niveau Grotesk Bold"/>
+          <w:bCs/>
+          <w:iCs/>
+          <w:sz w:val="21"/>
+          <w:szCs w:val="21"/>
+        </w:rPr>
+        <w:t>Langchain</w:t>
+      </w:r>
+      <w:proofErr w:type="spellEnd"/>
+      <w:r>
+        <w:rPr>
+          <w:rFonts w:ascii="Niveau Grotesk Bold" w:hAnsi="Niveau Grotesk Bold"/>
+          <w:bCs/>
+          <w:iCs/>
+          <w:sz w:val="21"/>
+          <w:szCs w:val="21"/>
+        </w:rPr>
+        <w:t xml:space="preserve"> </w:t>
+      </w:r>
+      <w:r>
+        <w:rPr>
+          <w:rFonts w:ascii="Niveau Grotesk Bold" w:hAnsi="Niveau Grotesk Bold"/>
+          <w:bCs/>
+          <w:iCs/>
+          <w:sz w:val="21"/>
+          <w:szCs w:val="21"/>
+        </w:rPr>
+        <w:t>–</w:t>
+      </w:r>
+      <w:r>
+        <w:rPr>
+          <w:rFonts w:ascii="Niveau Grotesk Bold" w:hAnsi="Niveau Grotesk Bold"/>
+          <w:bCs/>
+          <w:iCs/>
+          <w:sz w:val="21"/>
+          <w:szCs w:val="21"/>
+        </w:rPr>
+        <w:t xml:space="preserve"> OpenAI, Postgres, AWS</w:t>
+      </w:r>
+      <w:r>
+        <w:rPr>
+          <w:rFonts w:ascii="Niveau Grotesk Bold" w:hAnsi="Niveau Grotesk Bold"/>
+          <w:bCs/>
+          <w:iCs/>
+          <w:sz w:val="21"/>
+          <w:szCs w:val="21"/>
+        </w:rPr>
+        <w:t xml:space="preserve"> </w:t>
       </w:r>
     </w:p>
     <w:p>
@@ -3235,201 +3371,7 @@
           <w:sz w:val="21"/>
           <w:szCs w:val="21"/>
         </w:rPr>
-        <w:t>Built a digital queue management system and customer-facing app that improved peak-hour customer flow, driving an estimated 10% increase in revenue per hour across all customers.</w:t>
-      </w:r>
-    </w:p>
-    <w:p>
-      <w:pPr>
-        <w:widowControl w:val="0"/>
-        <w:spacing w:before="240" w:after="60" w:line="240" w:lineRule="auto"/>
-        <w:ind w:right="72"/>
-        <w:rPr>
-          <w:rFonts w:ascii="Niveau Grotesk Light" w:hAnsi="Niveau Grotesk Light"/>
-          <w:color w:val="000000" w:themeColor="text1"/>
-          <w:sz w:val="21"/>
-          <w:szCs w:val="21"/>
-        </w:rPr>
-      </w:pPr>
-      <w:proofErr w:type="spellStart"/>
-      <w:r>
-        <w:rPr>
-          <w:rFonts w:ascii="Niveau Grotesk Bold" w:hAnsi="Niveau Grotesk Bold"/>
-          <w:bCs/>
-          <w:color w:val="1B2A4A"/>
-          <w:sz w:val="24"/>
-        </w:rPr>
-        <w:t>ShareSFR</w:t>
-      </w:r>
-      <w:proofErr w:type="spellEnd"/>
-      <w:r>
-        <w:rPr>
-          <w:rFonts w:ascii="Niveau Grotesk Bold" w:hAnsi="Niveau Grotesk Bold"/>
-          <w:bCs/>
-          <w:color w:val="287492"/>
-          <w:sz w:val="24"/>
-        </w:rPr>
-        <w:tab/>
-        <w:t xml:space="preserve"> </w:t>
-      </w:r>
-      <w:r>
-        <w:rPr>
-          <w:rFonts w:ascii="Niveau Grotesk Bold" w:hAnsi="Niveau Grotesk Bold"/>
-          <w:bCs/>
-          <w:color w:val="287492"/>
-          <w:sz w:val="24"/>
-        </w:rPr>
-        <w:tab/>
-      </w:r>
-      <w:r>
-        <w:rPr>
-          <w:rFonts w:ascii="Niveau Grotesk Bold" w:hAnsi="Niveau Grotesk Bold"/>
-          <w:bCs/>
-          <w:color w:val="287492"/>
-          <w:sz w:val="24"/>
-        </w:rPr>
-        <w:tab/>
-      </w:r>
-      <w:r>
-        <w:rPr>
-          <w:rFonts w:ascii="Niveau Grotesk Bold" w:hAnsi="Niveau Grotesk Bold"/>
-          <w:bCs/>
-          <w:color w:val="287492"/>
-          <w:sz w:val="24"/>
-        </w:rPr>
-        <w:tab/>
-        <w:t xml:space="preserve">           </w:t>
-      </w:r>
-      <w:r>
-        <w:rPr>
-          <w:rFonts w:ascii="Niveau Grotesk Regular" w:hAnsi="Niveau Grotesk Regular"/>
-          <w:bCs/>
-          <w:color w:val="4A5568"/>
-          <w:sz w:val="24"/>
-        </w:rPr>
-        <w:t>November 202</w:t>
-      </w:r>
-      <w:r>
-        <w:rPr>
-          <w:rFonts w:ascii="Niveau Grotesk Regular" w:hAnsi="Niveau Grotesk Regular"/>
-          <w:bCs/>
-          <w:color w:val="4A5568"/>
-          <w:sz w:val="24"/>
-        </w:rPr>
-        <w:t>4</w:t>
-      </w:r>
-      <w:r>
-        <w:rPr>
-          <w:rFonts w:ascii="Niveau Grotesk Regular" w:hAnsi="Niveau Grotesk Regular"/>
-          <w:bCs/>
-          <w:color w:val="4A5568"/>
-          <w:sz w:val="24"/>
-        </w:rPr>
-        <w:t xml:space="preserve"> - Current</w:t>
-      </w:r>
-      <w:r>
-        <w:t xml:space="preserve"> </w:t>
-      </w:r>
-    </w:p>
-    <w:p>
-      <w:pPr>
-        <w:widowControl w:val="0"/>
-        <w:spacing w:after="0" w:line="360" w:lineRule="auto"/>
-        <w:ind w:right="72"/>
-        <w:rPr>
-          <w:rFonts w:ascii="Niveau Grotesk Bold" w:hAnsi="Niveau Grotesk Bold"/>
-          <w:bCs/>
-          <w:iCs/>
-          <w:sz w:val="21"/>
-          <w:szCs w:val="21"/>
-        </w:rPr>
-      </w:pPr>
-      <w:r>
-        <w:rPr>
-          <w:rFonts w:ascii="Niveau Grotesk Medium" w:hAnsi="Niveau Grotesk Medium"/>
-          <w:bCs/>
-          <w:color w:val="1B2A4A"/>
-          <w:sz w:val="21"/>
-          <w:szCs w:val="21"/>
-        </w:rPr>
-        <w:t>Senior Software Developer</w:t>
-      </w:r>
-      <w:r>
-        <w:rPr>
-          <w:color w:val="1B2A4A"/>
-        </w:rPr>
-        <w:t xml:space="preserve"> </w:t>
-      </w:r>
-      <w:r>
-        <w:rPr>
-          <w:rFonts w:ascii="Niveau Grotesk Bold" w:hAnsi="Niveau Grotesk Bold"/>
-          <w:bCs/>
-          <w:iCs/>
-          <w:sz w:val="21"/>
-          <w:szCs w:val="21"/>
-        </w:rPr>
-        <w:t>|</w:t>
-      </w:r>
-      <w:r>
-        <w:rPr>
-          <w:rFonts w:ascii="Niveau Grotesk Bold" w:hAnsi="Niveau Grotesk Bold"/>
-          <w:bCs/>
-          <w:iCs/>
-          <w:sz w:val="21"/>
-          <w:szCs w:val="21"/>
-        </w:rPr>
-        <w:t xml:space="preserve"> Python, </w:t>
-      </w:r>
-      <w:proofErr w:type="spellStart"/>
-      <w:r>
-        <w:rPr>
-          <w:rFonts w:ascii="Niveau Grotesk Bold" w:hAnsi="Niveau Grotesk Bold"/>
-          <w:bCs/>
-          <w:iCs/>
-          <w:sz w:val="21"/>
-          <w:szCs w:val="21"/>
-        </w:rPr>
-        <w:t>Langchain</w:t>
-      </w:r>
-      <w:proofErr w:type="spellEnd"/>
-      <w:r>
-        <w:rPr>
-          <w:rFonts w:ascii="Niveau Grotesk Bold" w:hAnsi="Niveau Grotesk Bold"/>
-          <w:bCs/>
-          <w:iCs/>
-          <w:sz w:val="21"/>
-          <w:szCs w:val="21"/>
-        </w:rPr>
-        <w:t xml:space="preserve"> </w:t>
-      </w:r>
-      <w:r>
-        <w:rPr>
-          <w:rFonts w:ascii="Niveau Grotesk Bold" w:hAnsi="Niveau Grotesk Bold"/>
-          <w:bCs/>
-          <w:iCs/>
-          <w:sz w:val="21"/>
-          <w:szCs w:val="21"/>
-        </w:rPr>
-        <w:t>–</w:t>
-      </w:r>
-      <w:r>
-        <w:rPr>
-          <w:rFonts w:ascii="Niveau Grotesk Bold" w:hAnsi="Niveau Grotesk Bold"/>
-          <w:bCs/>
-          <w:iCs/>
-          <w:sz w:val="21"/>
-          <w:szCs w:val="21"/>
-        </w:rPr>
-        <w:t xml:space="preserve"> OpenAI, Postgres, AWS</w:t>
-      </w:r>
-      <w:r>
-        <w:rPr>
-          <w:rFonts w:ascii="Niveau Grotesk Bold" w:hAnsi="Niveau Grotesk Bold"/>
-          <w:bCs/>
-          <w:iCs/>
-          <w:sz w:val="21"/>
-          <w:szCs w:val="21"/>
-        </w:rPr>
-        <w:t xml:space="preserve"> </w:t>
+        <w:t>Designed and implemented an AI-driven, batch document ingestion and parsing service as a solo developer, processing ~3,000 unstructured legal and financial documents into normalized database models.</w:t>
       </w:r>
     </w:p>
     <w:p>
@@ -3456,7 +3398,25 @@
           <w:sz w:val="21"/>
           <w:szCs w:val="21"/>
         </w:rPr>
-        <w:t>Designed and implemented an AI-driven, batch document ingestion and parsing service as a solo developer, processing ~3,000 unstructured legal and financial documents into normalized database models.</w:t>
+        <w:t xml:space="preserve">Built multi-step </w:t>
+      </w:r>
+      <w:r>
+        <w:rPr>
+          <w:rFonts w:ascii="Niveau Grotesk Light" w:hAnsi="Niveau Grotesk Light"/>
+          <w:color w:val="000000" w:themeColor="text1"/>
+          <w:sz w:val="21"/>
+          <w:szCs w:val="21"/>
+        </w:rPr>
+        <w:t>data</w:t>
+      </w:r>
+      <w:r>
+        <w:rPr>
+          <w:rFonts w:ascii="Niveau Grotesk Light" w:hAnsi="Niveau Grotesk Light"/>
+          <w:color w:val="000000" w:themeColor="text1"/>
+          <w:sz w:val="21"/>
+          <w:szCs w:val="21"/>
+        </w:rPr>
+        <w:t xml:space="preserve"> pipelines using OpenAI models to transform unstructured data into serialized, versioned records through document classification and entity/date extraction.</w:t>
       </w:r>
     </w:p>
     <w:p>
@@ -3483,25 +3443,7 @@
           <w:sz w:val="21"/>
           <w:szCs w:val="21"/>
         </w:rPr>
-        <w:t xml:space="preserve">Built multi-step </w:t>
-      </w:r>
-      <w:r>
-        <w:rPr>
-          <w:rFonts w:ascii="Niveau Grotesk Light" w:hAnsi="Niveau Grotesk Light"/>
-          <w:color w:val="000000" w:themeColor="text1"/>
-          <w:sz w:val="21"/>
-          <w:szCs w:val="21"/>
-        </w:rPr>
-        <w:t>data</w:t>
-      </w:r>
-      <w:r>
-        <w:rPr>
-          <w:rFonts w:ascii="Niveau Grotesk Light" w:hAnsi="Niveau Grotesk Light"/>
-          <w:color w:val="000000" w:themeColor="text1"/>
-          <w:sz w:val="21"/>
-          <w:szCs w:val="21"/>
-        </w:rPr>
-        <w:t xml:space="preserve"> pipelines using OpenAI models to transform unstructured data into serialized, versioned records through document classification and entity/date extraction.</w:t>
+        <w:t>Implemented confidence scoring and thresholding to flag uncertain AI outputs and support downstream human review workflows.</w:t>
       </w:r>
     </w:p>
     <w:p>
@@ -3528,26 +3470,17 @@
           <w:sz w:val="21"/>
           <w:szCs w:val="21"/>
         </w:rPr>
-        <w:t>Implemented confidence scoring and thresholding to flag uncertain AI outputs and support downstream human review workflows.</w:t>
-      </w:r>
-    </w:p>
-    <w:p>
-      <w:pPr>
-        <w:pStyle w:val="ListParagraph"/>
-        <w:widowControl w:val="0"/>
-        <w:numPr>
-          <w:ilvl w:val="0"/>
-          <w:numId w:val="15"/>
-        </w:numPr>
-        <w:spacing w:after="60" w:line="240" w:lineRule="auto"/>
-        <w:ind w:left="284" w:right="72" w:hanging="284"/>
+        <w:t>Optimized the pipeline to run within AWS micro-instance constraints, reducing per-document processing</w:t>
+      </w:r>
+      <w:r>
         <w:rPr>
           <w:rFonts w:ascii="Niveau Grotesk Light" w:hAnsi="Niveau Grotesk Light"/>
           <w:color w:val="000000" w:themeColor="text1"/>
           <w:sz w:val="21"/>
           <w:szCs w:val="21"/>
         </w:rPr>
-      </w:pPr>
+        <w:t xml:space="preserve"> </w:t>
+      </w:r>
       <w:r>
         <w:rPr>
           <w:rFonts w:ascii="Niveau Grotesk Light" w:hAnsi="Niveau Grotesk Light"/>
@@ -3555,7 +3488,25 @@
           <w:sz w:val="21"/>
           <w:szCs w:val="21"/>
         </w:rPr>
-        <w:t>Designed the system to run within AWS micro-instance constraints, balancing cost, throughput, and reliability for an early-stage startup.</w:t>
+        <w:t>cost by 75%</w:t>
+      </w:r>
+      <w:r>
+        <w:rPr>
+          <w:rFonts w:ascii="Niveau Grotesk Light" w:hAnsi="Niveau Grotesk Light"/>
+          <w:color w:val="000000" w:themeColor="text1"/>
+          <w:sz w:val="21"/>
+          <w:szCs w:val="21"/>
+        </w:rPr>
+        <w:t xml:space="preserve"> </w:t>
+      </w:r>
+      <w:r>
+        <w:rPr>
+          <w:rFonts w:ascii="Niveau Grotesk Light" w:hAnsi="Niveau Grotesk Light"/>
+          <w:color w:val="000000" w:themeColor="text1"/>
+          <w:sz w:val="21"/>
+          <w:szCs w:val="21"/>
+        </w:rPr>
+        <w:t>while maintaining throughput and reliability</w:t>
       </w:r>
     </w:p>
     <w:p>
@@ -3671,7 +3622,7 @@
     <w:p>
       <w:pPr>
         <w:widowControl w:val="0"/>
-        <w:spacing w:after="0" w:line="360" w:lineRule="auto"/>
+        <w:spacing w:after="0" w:line="276" w:lineRule="auto"/>
         <w:ind w:right="72"/>
         <w:rPr>
           <w:rFonts w:ascii="Niveau Grotesk Bold" w:hAnsi="Niveau Grotesk Bold"/>
@@ -3736,6 +3687,29 @@
           <w:szCs w:val="21"/>
         </w:rPr>
         <w:t>PostgreSQL</w:t>
+      </w:r>
+    </w:p>
+    <w:p>
+      <w:pPr>
+        <w:pStyle w:val="ListParagraph"/>
+        <w:numPr>
+          <w:ilvl w:val="0"/>
+          <w:numId w:val="15"/>
+        </w:numPr>
+        <w:ind w:left="284" w:hanging="284"/>
+        <w:rPr>
+          <w:rFonts w:ascii="Niveau Grotesk Light" w:hAnsi="Niveau Grotesk Light"/>
+          <w:sz w:val="21"/>
+          <w:szCs w:val="21"/>
+        </w:rPr>
+      </w:pPr>
+      <w:r>
+        <w:rPr>
+          <w:rFonts w:ascii="Niveau Grotesk Light" w:hAnsi="Niveau Grotesk Light"/>
+          <w:sz w:val="21"/>
+          <w:szCs w:val="21"/>
+        </w:rPr>
+        <w:t>Designed and developed a real-time stock visibility feature for the cart service, integrating live inventory data with data science predicted stock levels to reduce product substitutions and improve the customer shopping experience</w:t>
       </w:r>
     </w:p>
     <w:p>
@@ -3747,7 +3721,7 @@
           <w:numId w:val="15"/>
         </w:numPr>
         <w:spacing w:after="60" w:line="240" w:lineRule="auto"/>
-        <w:ind w:left="360" w:right="72"/>
+        <w:ind w:left="284" w:right="72" w:hanging="284"/>
         <w:contextualSpacing w:val="0"/>
         <w:rPr>
           <w:rFonts w:ascii="Niveau Grotesk Light" w:hAnsi="Niveau Grotesk Light"/>
@@ -3758,20 +3732,10 @@
       <w:r>
         <w:rPr>
           <w:rFonts w:ascii="Niveau Grotesk Light" w:hAnsi="Niveau Grotesk Light"/>
-          <w:color w:val="000000" w:themeColor="text1"/>
-          <w:sz w:val="21"/>
-          <w:szCs w:val="21"/>
-        </w:rPr>
-        <w:t>Designed and developed a real-time stock visibility feature for the cart service, integrating live inventory data with data science predicted stock levels to surface accurate product availability to customers</w:t>
-      </w:r>
-      <w:r>
-        <w:rPr>
-          <w:rFonts w:ascii="Niveau Grotesk Light" w:hAnsi="Niveau Grotesk Light"/>
-          <w:color w:val="000000" w:themeColor="text1"/>
-          <w:sz w:val="21"/>
-          <w:szCs w:val="21"/>
-        </w:rPr>
-        <w:t>.</w:t>
+          <w:sz w:val="21"/>
+          <w:szCs w:val="21"/>
+        </w:rPr>
+        <w:t>Refactored logging across key service components and overhauled alerting to better reflect real system state, significantly reducing false positive alerts and improving on-call reliability</w:t>
       </w:r>
     </w:p>
     <w:p>
@@ -3783,7 +3747,7 @@
           <w:numId w:val="15"/>
         </w:numPr>
         <w:spacing w:after="60" w:line="240" w:lineRule="auto"/>
-        <w:ind w:left="360" w:right="72"/>
+        <w:ind w:left="284" w:right="72" w:hanging="284"/>
         <w:contextualSpacing w:val="0"/>
         <w:rPr>
           <w:rFonts w:ascii="Niveau Grotesk Light" w:hAnsi="Niveau Grotesk Light"/>
@@ -3797,7 +3761,7 @@
           <w:sz w:val="21"/>
           <w:szCs w:val="21"/>
         </w:rPr>
-        <w:t>Refactored logging across key service components and overhauled alerting to better reflect real system state, significantly reducing false positive alerts and improving on-call reliability</w:t>
+        <w:t>Introduced CI/CD performance testing to incentivize better code quality and more consistent performance checks.</w:t>
       </w:r>
     </w:p>
     <w:p>
@@ -3809,21 +3773,77 @@
           <w:numId w:val="15"/>
         </w:numPr>
         <w:spacing w:after="60" w:line="240" w:lineRule="auto"/>
-        <w:ind w:left="360" w:right="72"/>
+        <w:ind w:left="284" w:right="72" w:hanging="284"/>
         <w:contextualSpacing w:val="0"/>
         <w:rPr>
           <w:rFonts w:ascii="Niveau Grotesk Light" w:hAnsi="Niveau Grotesk Light"/>
-          <w:sz w:val="21"/>
-          <w:szCs w:val="21"/>
-        </w:rPr>
-      </w:pPr>
-      <w:r>
-        <w:rPr>
-          <w:rFonts w:ascii="Niveau Grotesk Light" w:hAnsi="Niveau Grotesk Light"/>
-          <w:sz w:val="21"/>
-          <w:szCs w:val="21"/>
-        </w:rPr>
-        <w:t>Introduced CI/CD performance testing to incentivize better code quality and more consistent performance checks.</w:t>
+          <w:color w:val="000000" w:themeColor="text1"/>
+          <w:sz w:val="21"/>
+          <w:szCs w:val="21"/>
+        </w:rPr>
+      </w:pPr>
+      <w:r>
+        <w:rPr>
+          <w:rFonts w:ascii="Niveau Grotesk Light" w:hAnsi="Niveau Grotesk Light"/>
+          <w:color w:val="000000" w:themeColor="text1"/>
+          <w:sz w:val="21"/>
+          <w:szCs w:val="21"/>
+        </w:rPr>
+        <w:t xml:space="preserve">Reduced </w:t>
+      </w:r>
+      <w:r>
+        <w:rPr>
+          <w:rFonts w:ascii="Niveau Grotesk Light" w:hAnsi="Niveau Grotesk Light"/>
+          <w:color w:val="000000" w:themeColor="text1"/>
+          <w:sz w:val="21"/>
+          <w:szCs w:val="21"/>
+        </w:rPr>
+        <w:t>P95 API</w:t>
+      </w:r>
+      <w:r>
+        <w:rPr>
+          <w:rFonts w:ascii="Niveau Grotesk Light" w:hAnsi="Niveau Grotesk Light"/>
+          <w:color w:val="000000" w:themeColor="text1"/>
+          <w:sz w:val="21"/>
+          <w:szCs w:val="21"/>
+        </w:rPr>
+        <w:t xml:space="preserve"> latency by 15% and improved performance for large carts by 25% by </w:t>
+      </w:r>
+      <w:r>
+        <w:rPr>
+          <w:rFonts w:ascii="Niveau Grotesk Light" w:hAnsi="Niveau Grotesk Light"/>
+          <w:color w:val="000000" w:themeColor="text1"/>
+          <w:sz w:val="21"/>
+          <w:szCs w:val="21"/>
+        </w:rPr>
+        <w:t xml:space="preserve">identifying and </w:t>
+      </w:r>
+      <w:r>
+        <w:rPr>
+          <w:rFonts w:ascii="Niveau Grotesk Light" w:hAnsi="Niveau Grotesk Light"/>
+          <w:color w:val="000000" w:themeColor="text1"/>
+          <w:sz w:val="21"/>
+          <w:szCs w:val="21"/>
+        </w:rPr>
+        <w:t>refactoring</w:t>
+      </w:r>
+      <w:r>
+        <w:rPr>
+          <w:rFonts w:ascii="Niveau Grotesk Light" w:hAnsi="Niveau Grotesk Light"/>
+          <w:color w:val="000000" w:themeColor="text1"/>
+          <w:sz w:val="21"/>
+          <w:szCs w:val="21"/>
+        </w:rPr>
+        <w:t xml:space="preserve"> several key functions</w:t>
+      </w:r>
+      <w:r>
+        <w:rPr>
+          <w:rFonts w:ascii="Niveau Grotesk Light" w:hAnsi="Niveau Grotesk Light"/>
+          <w:color w:val="000000" w:themeColor="text1"/>
+          <w:sz w:val="21"/>
+          <w:szCs w:val="21"/>
+        </w:rPr>
+        <w:t xml:space="preserve">. </w:t>
       </w:r>
     </w:p>
     <w:p>
@@ -3835,7 +3855,7 @@
           <w:numId w:val="15"/>
         </w:numPr>
         <w:spacing w:after="60" w:line="240" w:lineRule="auto"/>
-        <w:ind w:left="360" w:right="72"/>
+        <w:ind w:left="284" w:right="72" w:hanging="284"/>
         <w:contextualSpacing w:val="0"/>
         <w:rPr>
           <w:rFonts w:ascii="Niveau Grotesk Light" w:hAnsi="Niveau Grotesk Light"/>
@@ -3851,7 +3871,7 @@
           <w:sz w:val="21"/>
           <w:szCs w:val="21"/>
         </w:rPr>
-        <w:t xml:space="preserve">Reduced </w:t>
+        <w:t xml:space="preserve">Designed and </w:t>
       </w:r>
       <w:r>
         <w:rPr>
@@ -3860,7 +3880,7 @@
           <w:sz w:val="21"/>
           <w:szCs w:val="21"/>
         </w:rPr>
-        <w:t>P95 API</w:t>
+        <w:t>built</w:t>
       </w:r>
       <w:r>
         <w:rPr>
@@ -3869,7 +3889,7 @@
           <w:sz w:val="21"/>
           <w:szCs w:val="21"/>
         </w:rPr>
-        <w:t xml:space="preserve"> latency by 15% and improved performance for large carts by 25% by </w:t>
+        <w:t xml:space="preserve"> new components for </w:t>
       </w:r>
       <w:r>
         <w:rPr>
@@ -3878,7 +3898,7 @@
           <w:sz w:val="21"/>
           <w:szCs w:val="21"/>
         </w:rPr>
-        <w:t xml:space="preserve">identifying and </w:t>
+        <w:t>micro</w:t>
       </w:r>
       <w:r>
         <w:rPr>
@@ -3887,7 +3907,7 @@
           <w:sz w:val="21"/>
           <w:szCs w:val="21"/>
         </w:rPr>
-        <w:t>refactoring</w:t>
+        <w:t xml:space="preserve"> service</w:t>
       </w:r>
       <w:r>
         <w:rPr>
@@ -3896,7 +3916,7 @@
           <w:sz w:val="21"/>
           <w:szCs w:val="21"/>
         </w:rPr>
-        <w:t xml:space="preserve"> several key functions</w:t>
+        <w:t>s</w:t>
       </w:r>
       <w:r>
         <w:rPr>
@@ -3905,2457 +3925,8 @@
           <w:sz w:val="21"/>
           <w:szCs w:val="21"/>
         </w:rPr>
-        <w:t xml:space="preserve">. </w:t>
-      </w:r>
-    </w:p>
-    <w:p>
-      <w:pPr>
-        <w:pStyle w:val="ListParagraph"/>
-        <w:widowControl w:val="0"/>
-        <w:numPr>
-          <w:ilvl w:val="0"/>
-          <w:numId w:val="15"/>
-        </w:numPr>
-        <w:spacing w:after="60" w:line="240" w:lineRule="auto"/>
-        <w:ind w:left="360" w:right="72"/>
-        <w:contextualSpacing w:val="0"/>
-        <w:rPr>
-          <w:rFonts w:ascii="Niveau Grotesk Light" w:hAnsi="Niveau Grotesk Light"/>
-          <w:color w:val="000000" w:themeColor="text1"/>
-          <w:sz w:val="21"/>
-          <w:szCs w:val="21"/>
-        </w:rPr>
-      </w:pPr>
-      <w:r>
-        <w:rPr>
-          <w:rFonts w:ascii="Niveau Grotesk Light" w:hAnsi="Niveau Grotesk Light"/>
-          <w:color w:val="000000" w:themeColor="text1"/>
-          <w:sz w:val="21"/>
-          <w:szCs w:val="21"/>
-        </w:rPr>
-        <w:t xml:space="preserve">Designed and </w:t>
-      </w:r>
-      <w:r>
-        <w:rPr>
-          <w:rFonts w:ascii="Niveau Grotesk Light" w:hAnsi="Niveau Grotesk Light"/>
-          <w:color w:val="000000" w:themeColor="text1"/>
-          <w:sz w:val="21"/>
-          <w:szCs w:val="21"/>
-        </w:rPr>
-        <w:t>built</w:t>
-      </w:r>
-      <w:r>
-        <w:rPr>
-          <w:rFonts w:ascii="Niveau Grotesk Light" w:hAnsi="Niveau Grotesk Light"/>
-          <w:color w:val="000000" w:themeColor="text1"/>
-          <w:sz w:val="21"/>
-          <w:szCs w:val="21"/>
-        </w:rPr>
-        <w:t xml:space="preserve"> new components for </w:t>
-      </w:r>
-      <w:r>
-        <w:rPr>
-          <w:rFonts w:ascii="Niveau Grotesk Light" w:hAnsi="Niveau Grotesk Light"/>
-          <w:color w:val="000000" w:themeColor="text1"/>
-          <w:sz w:val="21"/>
-          <w:szCs w:val="21"/>
-        </w:rPr>
-        <w:t>micro</w:t>
-      </w:r>
-      <w:r>
-        <w:rPr>
-          <w:rFonts w:ascii="Niveau Grotesk Light" w:hAnsi="Niveau Grotesk Light"/>
-          <w:color w:val="000000" w:themeColor="text1"/>
-          <w:sz w:val="21"/>
-          <w:szCs w:val="21"/>
-        </w:rPr>
-        <w:t xml:space="preserve"> service</w:t>
-      </w:r>
-      <w:r>
-        <w:rPr>
-          <w:rFonts w:ascii="Niveau Grotesk Light" w:hAnsi="Niveau Grotesk Light"/>
-          <w:color w:val="000000" w:themeColor="text1"/>
-          <w:sz w:val="21"/>
-          <w:szCs w:val="21"/>
-        </w:rPr>
-        <w:t>s</w:t>
-      </w:r>
-      <w:r>
-        <w:rPr>
-          <w:rFonts w:ascii="Niveau Grotesk Light" w:hAnsi="Niveau Grotesk Light"/>
-          <w:color w:val="000000" w:themeColor="text1"/>
-          <w:sz w:val="21"/>
-          <w:szCs w:val="21"/>
-        </w:rPr>
         <w:t xml:space="preserve">, redesigned aimed to improve performance, code quality and maintainability. </w:t>
       </w:r>
-    </w:p>
-    <w:p>
-      <w:pPr>
-        <w:widowControl w:val="0"/>
-        <w:spacing w:after="0" w:line="240" w:lineRule="auto"/>
-        <w:ind w:right="72"/>
-        <w:rPr>
-          <w:rFonts w:ascii="Niveau Grotesk Bold" w:hAnsi="Niveau Grotesk Bold"/>
-          <w:bCs/>
-          <w:color w:val="287492"/>
-          <w:sz w:val="24"/>
-        </w:rPr>
-      </w:pPr>
-      <w:bookmarkStart w:id="0" w:name="_Hlk104911259"/>
-    </w:p>
-    <w:p>
-      <w:pPr>
-        <w:widowControl w:val="0"/>
-        <w:spacing w:after="0" w:line="240" w:lineRule="auto"/>
-        <w:ind w:right="72"/>
-        <w:rPr>
-          <w:rFonts w:ascii="Roboto Condensed" w:hAnsi="Roboto Condensed"/>
-          <w:bCs/>
-          <w:color w:val="287492"/>
-        </w:rPr>
-      </w:pPr>
-      <w:r>
-        <w:rPr>
-          <w:rFonts w:ascii="Niveau Grotesk Bold" w:hAnsi="Niveau Grotesk Bold"/>
-          <w:bCs/>
-          <w:color w:val="287492"/>
-          <w:sz w:val="24"/>
-        </w:rPr>
-        <w:t>Loblaw Company</w:t>
-      </w:r>
-      <w:bookmarkEnd w:id="0"/>
-      <w:r>
-        <w:rPr>
-          <w:rFonts w:ascii="Niveau Grotesk Regular" w:hAnsi="Niveau Grotesk Regular"/>
-          <w:bCs/>
-          <w:color w:val="287492"/>
-          <w:sz w:val="24"/>
-        </w:rPr>
-        <w:tab/>
-      </w:r>
-      <w:r>
-        <w:rPr>
-          <w:rFonts w:ascii="Niveau Grotesk Regular" w:hAnsi="Niveau Grotesk Regular"/>
-          <w:bCs/>
-          <w:color w:val="287492"/>
-          <w:sz w:val="24"/>
-        </w:rPr>
-        <w:tab/>
-      </w:r>
-      <w:r>
-        <w:rPr>
-          <w:rFonts w:ascii="Niveau Grotesk Regular" w:hAnsi="Niveau Grotesk Regular"/>
-          <w:bCs/>
-          <w:color w:val="287492"/>
-          <w:sz w:val="24"/>
-        </w:rPr>
-        <w:tab/>
-      </w:r>
-      <w:proofErr w:type="gramStart"/>
-      <w:r>
-        <w:rPr>
-          <w:rFonts w:ascii="Niveau Grotesk Regular" w:hAnsi="Niveau Grotesk Regular"/>
-          <w:bCs/>
-          <w:color w:val="287492"/>
-          <w:sz w:val="24"/>
-        </w:rPr>
-        <w:tab/>
-        <w:t xml:space="preserve">  November</w:t>
-      </w:r>
-      <w:proofErr w:type="gramEnd"/>
-      <w:r>
-        <w:rPr>
-          <w:rFonts w:ascii="Niveau Grotesk Regular" w:hAnsi="Niveau Grotesk Regular"/>
-          <w:bCs/>
-          <w:color w:val="287492"/>
-          <w:sz w:val="24"/>
-        </w:rPr>
-        <w:t xml:space="preserve"> 2018 - 2019</w:t>
-      </w:r>
-    </w:p>
-    <w:p>
-      <w:pPr>
-        <w:widowControl w:val="0"/>
-        <w:spacing w:after="60" w:line="240" w:lineRule="auto"/>
-        <w:ind w:right="72"/>
-        <w:rPr>
-          <w:rFonts w:ascii="Niveau Grotesk Light" w:hAnsi="Niveau Grotesk Light"/>
-          <w:color w:val="000000" w:themeColor="text1"/>
-          <w:sz w:val="21"/>
-          <w:szCs w:val="21"/>
-        </w:rPr>
-      </w:pPr>
-      <w:r>
-        <w:rPr>
-          <w:rFonts w:ascii="Niveau Grotesk Medium" w:hAnsi="Niveau Grotesk Medium"/>
-          <w:bCs/>
-          <w:color w:val="2C82A4"/>
-          <w:sz w:val="21"/>
-          <w:szCs w:val="21"/>
-        </w:rPr>
-        <w:t xml:space="preserve">Supply-Chain </w:t>
-      </w:r>
-      <w:r>
-        <w:rPr>
-          <w:rFonts w:ascii="Niveau Grotesk Medium" w:hAnsi="Niveau Grotesk Medium"/>
-          <w:bCs/>
-          <w:color w:val="2C82A4"/>
-          <w:sz w:val="21"/>
-          <w:szCs w:val="21"/>
-        </w:rPr>
-        <w:t>Developer</w:t>
-      </w:r>
-      <w:r>
-        <w:rPr>
-          <w:rFonts w:ascii="Niveau Grotesk Regular" w:hAnsi="Niveau Grotesk Regular"/>
-          <w:bCs/>
-          <w:color w:val="21637D"/>
-          <w:sz w:val="21"/>
-          <w:szCs w:val="21"/>
-        </w:rPr>
-        <w:t xml:space="preserve"> </w:t>
-      </w:r>
-      <w:proofErr w:type="gramStart"/>
-      <w:r>
-        <w:rPr>
-          <w:rFonts w:ascii="Niveau Grotesk Bold" w:hAnsi="Niveau Grotesk Bold"/>
-          <w:bCs/>
-          <w:iCs/>
-          <w:sz w:val="21"/>
-          <w:szCs w:val="21"/>
-        </w:rPr>
-        <w:t>|</w:t>
-      </w:r>
-      <w:r>
-        <w:rPr>
-          <w:rFonts w:ascii="Niveau Grotesk Bold" w:hAnsi="Niveau Grotesk Bold"/>
-          <w:bCs/>
-          <w:iCs/>
-          <w:sz w:val="21"/>
-          <w:szCs w:val="21"/>
-        </w:rPr>
-        <w:t xml:space="preserve">  PowerShell</w:t>
-      </w:r>
-      <w:proofErr w:type="gramEnd"/>
-      <w:r>
-        <w:rPr>
-          <w:rFonts w:ascii="Niveau Grotesk Bold" w:hAnsi="Niveau Grotesk Bold"/>
-          <w:bCs/>
-          <w:iCs/>
-          <w:sz w:val="21"/>
-          <w:szCs w:val="21"/>
-        </w:rPr>
-        <w:t>, Python, SQL, Dynamics 365, Appian</w:t>
-      </w:r>
-      <w:r>
-        <w:rPr>
-          <w:rFonts w:ascii="Niveau Grotesk Light" w:hAnsi="Niveau Grotesk Light"/>
-          <w:color w:val="000000" w:themeColor="text1"/>
-          <w:sz w:val="21"/>
-          <w:szCs w:val="21"/>
-        </w:rPr>
-        <w:t xml:space="preserve"> </w:t>
-      </w:r>
-    </w:p>
-    <w:p>
-      <w:pPr>
-        <w:pStyle w:val="ListParagraph"/>
-        <w:widowControl w:val="0"/>
-        <w:numPr>
-          <w:ilvl w:val="0"/>
-          <w:numId w:val="15"/>
-        </w:numPr>
-        <w:spacing w:after="60" w:line="240" w:lineRule="auto"/>
-        <w:ind w:left="360" w:right="72"/>
-        <w:contextualSpacing w:val="0"/>
-        <w:rPr>
-          <w:rFonts w:ascii="Niveau Grotesk Bold" w:hAnsi="Niveau Grotesk Bold"/>
-          <w:bCs/>
-          <w:iCs/>
-          <w:sz w:val="21"/>
-          <w:szCs w:val="21"/>
-        </w:rPr>
-      </w:pPr>
-      <w:r>
-        <w:rPr>
-          <w:rFonts w:ascii="Niveau Grotesk Light" w:hAnsi="Niveau Grotesk Light"/>
-          <w:color w:val="000000" w:themeColor="text1"/>
-          <w:sz w:val="21"/>
-          <w:szCs w:val="21"/>
-        </w:rPr>
-        <w:t>Yielded</w:t>
-      </w:r>
-      <w:r>
-        <w:rPr>
-          <w:rFonts w:ascii="Niveau Grotesk Light" w:hAnsi="Niveau Grotesk Light"/>
-          <w:color w:val="000000" w:themeColor="text1"/>
-          <w:sz w:val="21"/>
-          <w:szCs w:val="21"/>
-        </w:rPr>
-        <w:t xml:space="preserve"> $1,000,000+ in workplace </w:t>
-      </w:r>
-      <w:proofErr w:type="gramStart"/>
-      <w:r>
-        <w:rPr>
-          <w:rFonts w:ascii="Niveau Grotesk Light" w:hAnsi="Niveau Grotesk Light"/>
-          <w:color w:val="000000" w:themeColor="text1"/>
-          <w:sz w:val="21"/>
-          <w:szCs w:val="21"/>
-        </w:rPr>
-        <w:t>efficiencies</w:t>
-      </w:r>
-      <w:proofErr w:type="gramEnd"/>
-      <w:r>
-        <w:rPr>
-          <w:rFonts w:ascii="Niveau Grotesk Light" w:hAnsi="Niveau Grotesk Light"/>
-          <w:color w:val="000000" w:themeColor="text1"/>
-          <w:sz w:val="21"/>
-          <w:szCs w:val="21"/>
-        </w:rPr>
-        <w:t xml:space="preserve"> </w:t>
-      </w:r>
-      <w:r>
-        <w:rPr>
-          <w:rFonts w:ascii="Niveau Grotesk Light" w:hAnsi="Niveau Grotesk Light"/>
-          <w:color w:val="000000" w:themeColor="text1"/>
-          <w:sz w:val="21"/>
-          <w:szCs w:val="21"/>
-        </w:rPr>
-        <w:t xml:space="preserve">with the </w:t>
-      </w:r>
-      <w:r>
-        <w:rPr>
-          <w:rFonts w:ascii="Niveau Grotesk Light" w:hAnsi="Niveau Grotesk Light"/>
-          <w:color w:val="000000" w:themeColor="text1"/>
-          <w:sz w:val="21"/>
-          <w:szCs w:val="21"/>
-        </w:rPr>
-        <w:t>standardi</w:t>
-      </w:r>
-      <w:r>
-        <w:rPr>
-          <w:rFonts w:ascii="Niveau Grotesk Light" w:hAnsi="Niveau Grotesk Light"/>
-          <w:color w:val="000000" w:themeColor="text1"/>
-          <w:sz w:val="21"/>
-          <w:szCs w:val="21"/>
-        </w:rPr>
-        <w:t>zation</w:t>
-      </w:r>
-      <w:r>
-        <w:rPr>
-          <w:rFonts w:ascii="Niveau Grotesk Light" w:hAnsi="Niveau Grotesk Light"/>
-          <w:color w:val="000000" w:themeColor="text1"/>
-          <w:sz w:val="21"/>
-          <w:szCs w:val="21"/>
-        </w:rPr>
-        <w:t xml:space="preserve"> and engineering </w:t>
-      </w:r>
-      <w:r>
-        <w:rPr>
-          <w:rFonts w:ascii="Niveau Grotesk Light" w:hAnsi="Niveau Grotesk Light"/>
-          <w:color w:val="000000" w:themeColor="text1"/>
-          <w:sz w:val="21"/>
-          <w:szCs w:val="21"/>
-        </w:rPr>
-        <w:t xml:space="preserve">of a single </w:t>
-      </w:r>
-      <w:r>
-        <w:rPr>
-          <w:rFonts w:ascii="Niveau Grotesk Light" w:hAnsi="Niveau Grotesk Light"/>
-          <w:color w:val="000000" w:themeColor="text1"/>
-          <w:sz w:val="21"/>
-          <w:szCs w:val="21"/>
-        </w:rPr>
-        <w:t>automation</w:t>
-      </w:r>
-      <w:r>
-        <w:rPr>
-          <w:rFonts w:ascii="Niveau Grotesk Light" w:hAnsi="Niveau Grotesk Light"/>
-          <w:color w:val="000000" w:themeColor="text1"/>
-          <w:sz w:val="21"/>
-          <w:szCs w:val="21"/>
-        </w:rPr>
-        <w:t>-</w:t>
-      </w:r>
-      <w:proofErr w:type="gramStart"/>
-      <w:r>
-        <w:rPr>
-          <w:rFonts w:ascii="Niveau Grotesk Light" w:hAnsi="Niveau Grotesk Light"/>
-          <w:color w:val="000000" w:themeColor="text1"/>
-          <w:sz w:val="21"/>
-          <w:szCs w:val="21"/>
-        </w:rPr>
-        <w:t>tool</w:t>
-      </w:r>
-      <w:r>
-        <w:rPr>
-          <w:rFonts w:ascii="Niveau Grotesk Light" w:hAnsi="Niveau Grotesk Light"/>
-          <w:color w:val="000000" w:themeColor="text1"/>
-          <w:sz w:val="21"/>
-          <w:szCs w:val="21"/>
-        </w:rPr>
-        <w:softHyphen/>
-      </w:r>
-      <w:r>
-        <w:rPr>
-          <w:rFonts w:ascii="Niveau Grotesk Light" w:hAnsi="Niveau Grotesk Light"/>
-          <w:color w:val="000000" w:themeColor="text1"/>
-          <w:sz w:val="21"/>
-          <w:szCs w:val="21"/>
-        </w:rPr>
-        <w:softHyphen/>
-      </w:r>
-      <w:r>
-        <w:rPr>
-          <w:rFonts w:ascii="Niveau Grotesk Light" w:hAnsi="Niveau Grotesk Light"/>
-          <w:color w:val="000000" w:themeColor="text1"/>
-          <w:sz w:val="21"/>
-          <w:szCs w:val="21"/>
-        </w:rPr>
-        <w:softHyphen/>
-      </w:r>
-      <w:r>
-        <w:rPr>
-          <w:rFonts w:ascii="Niveau Grotesk Light" w:hAnsi="Niveau Grotesk Light"/>
-          <w:color w:val="000000" w:themeColor="text1"/>
-          <w:sz w:val="21"/>
-          <w:szCs w:val="21"/>
-        </w:rPr>
-        <w:softHyphen/>
-        <w:t>.</w:t>
-      </w:r>
-      <w:proofErr w:type="gramEnd"/>
-    </w:p>
-    <w:p>
-      <w:pPr>
-        <w:pStyle w:val="ListParagraph"/>
-        <w:widowControl w:val="0"/>
-        <w:numPr>
-          <w:ilvl w:val="0"/>
-          <w:numId w:val="15"/>
-        </w:numPr>
-        <w:spacing w:after="60" w:line="240" w:lineRule="auto"/>
-        <w:ind w:left="360" w:right="72"/>
-        <w:contextualSpacing w:val="0"/>
-        <w:rPr>
-          <w:rFonts w:ascii="Niveau Grotesk Bold" w:hAnsi="Niveau Grotesk Bold"/>
-          <w:bCs/>
-          <w:iCs/>
-          <w:sz w:val="21"/>
-          <w:szCs w:val="21"/>
-        </w:rPr>
-      </w:pPr>
-      <w:r>
-        <w:rPr>
-          <w:rFonts w:ascii="Niveau Grotesk Light" w:hAnsi="Niveau Grotesk Light"/>
-          <w:color w:val="000000" w:themeColor="text1"/>
-          <w:sz w:val="21"/>
-          <w:szCs w:val="21"/>
-        </w:rPr>
-        <w:t>Accelerated the</w:t>
-      </w:r>
-      <w:r>
-        <w:rPr>
-          <w:rFonts w:ascii="Niveau Grotesk Light" w:hAnsi="Niveau Grotesk Light"/>
-          <w:color w:val="000000" w:themeColor="text1"/>
-          <w:sz w:val="21"/>
-          <w:szCs w:val="21"/>
-        </w:rPr>
-        <w:t xml:space="preserve"> deployment of production applications through the development of historical-data massaging and migration</w:t>
-      </w:r>
-      <w:r>
-        <w:rPr>
-          <w:rFonts w:ascii="Niveau Grotesk Light" w:hAnsi="Niveau Grotesk Light"/>
-          <w:color w:val="000000" w:themeColor="text1"/>
-          <w:sz w:val="21"/>
-          <w:szCs w:val="21"/>
-        </w:rPr>
-        <w:t xml:space="preserve"> programs</w:t>
-      </w:r>
-      <w:r>
-        <w:rPr>
-          <w:rFonts w:ascii="Niveau Grotesk Light" w:hAnsi="Niveau Grotesk Light"/>
-          <w:color w:val="000000" w:themeColor="text1"/>
-          <w:sz w:val="21"/>
-          <w:szCs w:val="21"/>
-        </w:rPr>
-        <w:t>.</w:t>
-      </w:r>
-      <w:r>
-        <w:rPr>
-          <w:rFonts w:ascii="Niveau Grotesk Bold" w:hAnsi="Niveau Grotesk Bold"/>
-          <w:bCs/>
-          <w:iCs/>
-          <w:sz w:val="21"/>
-          <w:szCs w:val="21"/>
-        </w:rPr>
-        <w:t xml:space="preserve"> </w:t>
-      </w:r>
-    </w:p>
-    <w:p>
-      <w:pPr>
-        <w:pStyle w:val="ListParagraph"/>
-        <w:widowControl w:val="0"/>
-        <w:numPr>
-          <w:ilvl w:val="0"/>
-          <w:numId w:val="15"/>
-        </w:numPr>
-        <w:spacing w:after="60" w:line="240" w:lineRule="auto"/>
-        <w:ind w:left="360" w:right="72"/>
-        <w:contextualSpacing w:val="0"/>
-        <w:rPr>
-          <w:rFonts w:ascii="Niveau Grotesk Light" w:hAnsi="Niveau Grotesk Light"/>
-          <w:color w:val="000000" w:themeColor="text1"/>
-          <w:sz w:val="21"/>
-          <w:szCs w:val="21"/>
-        </w:rPr>
-      </w:pPr>
-      <w:r>
-        <w:rPr>
-          <w:rFonts w:ascii="Niveau Grotesk Light" w:hAnsi="Niveau Grotesk Light"/>
-          <w:color w:val="000000" w:themeColor="text1"/>
-          <w:sz w:val="21"/>
-          <w:szCs w:val="21"/>
-        </w:rPr>
-        <w:t>Improved application usage and end-user quality of life after designing and implementing mobile form-factors for in-house tools.</w:t>
-      </w:r>
-    </w:p>
-    <w:p>
-      <w:pPr>
-        <w:widowControl w:val="0"/>
-        <w:spacing w:after="0" w:line="240" w:lineRule="auto"/>
-        <w:ind w:right="72"/>
-        <w:rPr>
-          <w:rFonts w:ascii="Roboto Condensed" w:hAnsi="Roboto Condensed"/>
-          <w:bCs/>
-          <w:color w:val="287492"/>
-        </w:rPr>
-      </w:pPr>
-      <w:r>
-        <w:rPr>
-          <w:rFonts w:ascii="Niveau Grotesk Bold" w:hAnsi="Niveau Grotesk Bold"/>
-          <w:bCs/>
-          <w:color w:val="287492"/>
-          <w:sz w:val="24"/>
-        </w:rPr>
-        <w:t>U-Help</w:t>
-      </w:r>
-      <w:r>
-        <w:rPr>
-          <w:rFonts w:ascii="Niveau Grotesk Regular" w:hAnsi="Niveau Grotesk Regular"/>
-          <w:bCs/>
-          <w:color w:val="287492"/>
-          <w:sz w:val="24"/>
-        </w:rPr>
-        <w:t xml:space="preserve"> </w:t>
-      </w:r>
-      <w:r>
-        <w:rPr>
-          <w:rFonts w:ascii="Niveau Grotesk Bold" w:hAnsi="Niveau Grotesk Bold"/>
-          <w:bCs/>
-          <w:color w:val="287492"/>
-          <w:sz w:val="24"/>
-        </w:rPr>
-        <w:t>Foundation</w:t>
-      </w:r>
-      <w:r>
-        <w:rPr>
-          <w:rFonts w:ascii="Niveau Grotesk Regular" w:hAnsi="Niveau Grotesk Regular"/>
-          <w:bCs/>
-          <w:color w:val="287492"/>
-          <w:sz w:val="24"/>
-        </w:rPr>
-        <w:tab/>
-      </w:r>
-      <w:r>
-        <w:rPr>
-          <w:rFonts w:ascii="Niveau Grotesk Regular" w:hAnsi="Niveau Grotesk Regular"/>
-          <w:bCs/>
-          <w:color w:val="287492"/>
-          <w:sz w:val="24"/>
-        </w:rPr>
-        <w:tab/>
-      </w:r>
-      <w:r>
-        <w:rPr>
-          <w:rFonts w:ascii="Niveau Grotesk Regular" w:hAnsi="Niveau Grotesk Regular"/>
-          <w:bCs/>
-          <w:color w:val="287492"/>
-          <w:sz w:val="24"/>
-        </w:rPr>
-        <w:tab/>
-      </w:r>
-      <w:r>
-        <w:rPr>
-          <w:rFonts w:ascii="Niveau Grotesk Regular" w:hAnsi="Niveau Grotesk Regular"/>
-          <w:bCs/>
-          <w:color w:val="287492"/>
-          <w:sz w:val="24"/>
-        </w:rPr>
-        <w:tab/>
-      </w:r>
-      <w:r>
-        <w:rPr>
-          <w:rFonts w:ascii="Niveau Grotesk Regular" w:hAnsi="Niveau Grotesk Regular"/>
-          <w:bCs/>
-          <w:color w:val="287492"/>
-          <w:sz w:val="24"/>
-        </w:rPr>
-        <w:tab/>
-      </w:r>
-      <w:r>
-        <w:rPr>
-          <w:rFonts w:ascii="Niveau Grotesk Regular" w:hAnsi="Niveau Grotesk Regular"/>
-          <w:bCs/>
-          <w:color w:val="287492"/>
-          <w:sz w:val="24"/>
-        </w:rPr>
-        <w:t xml:space="preserve">       </w:t>
-      </w:r>
-      <w:r>
-        <w:rPr>
-          <w:rFonts w:ascii="Niveau Grotesk Regular" w:hAnsi="Niveau Grotesk Regular"/>
-          <w:bCs/>
-          <w:color w:val="2C82A4"/>
-          <w:sz w:val="24"/>
-        </w:rPr>
-        <w:t>Summer 2017</w:t>
-      </w:r>
-    </w:p>
-    <w:p>
-      <w:pPr>
-        <w:widowControl w:val="0"/>
-        <w:spacing w:after="60" w:line="240" w:lineRule="auto"/>
-        <w:ind w:right="72"/>
-        <w:rPr>
-          <w:rFonts w:ascii="Niveau Grotesk Regular" w:hAnsi="Niveau Grotesk Regular"/>
-          <w:bCs/>
-          <w:sz w:val="21"/>
-          <w:szCs w:val="21"/>
-        </w:rPr>
-      </w:pPr>
-      <w:r>
-        <w:rPr>
-          <w:rFonts w:ascii="Niveau Grotesk Medium" w:hAnsi="Niveau Grotesk Medium"/>
-          <w:bCs/>
-          <w:color w:val="2C82A4"/>
-          <w:sz w:val="21"/>
-          <w:szCs w:val="21"/>
-        </w:rPr>
-        <w:t>Lead Web Design &amp; Developer</w:t>
-      </w:r>
-      <w:r>
-        <w:rPr>
-          <w:rFonts w:ascii="Niveau Grotesk Regular" w:hAnsi="Niveau Grotesk Regular"/>
-          <w:bCs/>
-          <w:color w:val="21637D"/>
-          <w:sz w:val="21"/>
-          <w:szCs w:val="21"/>
-        </w:rPr>
-        <w:t xml:space="preserve"> </w:t>
-      </w:r>
-      <w:proofErr w:type="gramStart"/>
-      <w:r>
-        <w:rPr>
-          <w:rFonts w:ascii="Niveau Grotesk Bold" w:hAnsi="Niveau Grotesk Bold"/>
-          <w:bCs/>
-          <w:iCs/>
-          <w:sz w:val="21"/>
-          <w:szCs w:val="21"/>
-        </w:rPr>
-        <w:t>|</w:t>
-      </w:r>
-      <w:r>
-        <w:rPr>
-          <w:rFonts w:ascii="Niveau Grotesk Bold" w:hAnsi="Niveau Grotesk Bold"/>
-          <w:bCs/>
-          <w:iCs/>
-          <w:sz w:val="21"/>
-          <w:szCs w:val="21"/>
-        </w:rPr>
-        <w:t xml:space="preserve"> </w:t>
-      </w:r>
-      <w:r>
-        <w:rPr>
-          <w:rFonts w:ascii="Niveau Grotesk Bold" w:hAnsi="Niveau Grotesk Bold"/>
-          <w:bCs/>
-          <w:iCs/>
-          <w:sz w:val="21"/>
-          <w:szCs w:val="21"/>
-        </w:rPr>
-        <w:t xml:space="preserve"> HTML,</w:t>
-      </w:r>
-      <w:r>
-        <w:rPr>
-          <w:rFonts w:ascii="Niveau Grotesk Bold" w:hAnsi="Niveau Grotesk Bold"/>
-          <w:bCs/>
-          <w:iCs/>
-          <w:sz w:val="21"/>
-          <w:szCs w:val="21"/>
-        </w:rPr>
-        <w:t xml:space="preserve"> </w:t>
-      </w:r>
-      <w:r>
-        <w:rPr>
-          <w:rFonts w:ascii="Niveau Grotesk Bold" w:hAnsi="Niveau Grotesk Bold"/>
-          <w:bCs/>
-          <w:iCs/>
-          <w:sz w:val="21"/>
-          <w:szCs w:val="21"/>
-        </w:rPr>
-        <w:t xml:space="preserve"> CSS,</w:t>
-      </w:r>
-      <w:r>
-        <w:rPr>
-          <w:rFonts w:ascii="Niveau Grotesk Bold" w:hAnsi="Niveau Grotesk Bold"/>
-          <w:bCs/>
-          <w:iCs/>
-          <w:sz w:val="21"/>
-          <w:szCs w:val="21"/>
-        </w:rPr>
-        <w:t xml:space="preserve"> </w:t>
-      </w:r>
-      <w:r>
-        <w:rPr>
-          <w:rFonts w:ascii="Niveau Grotesk Bold" w:hAnsi="Niveau Grotesk Bold"/>
-          <w:bCs/>
-          <w:iCs/>
-          <w:sz w:val="21"/>
-          <w:szCs w:val="21"/>
-        </w:rPr>
-        <w:t xml:space="preserve"> jQuery, </w:t>
-      </w:r>
-      <w:r>
-        <w:rPr>
-          <w:rFonts w:ascii="Niveau Grotesk Bold" w:hAnsi="Niveau Grotesk Bold"/>
-          <w:bCs/>
-          <w:iCs/>
-          <w:sz w:val="21"/>
-          <w:szCs w:val="21"/>
-        </w:rPr>
-        <w:t xml:space="preserve"> </w:t>
-      </w:r>
-      <w:r>
-        <w:rPr>
-          <w:rFonts w:ascii="Niveau Grotesk Bold" w:hAnsi="Niveau Grotesk Bold"/>
-          <w:bCs/>
-          <w:iCs/>
-          <w:sz w:val="21"/>
-          <w:szCs w:val="21"/>
-        </w:rPr>
-        <w:t xml:space="preserve">PHP, </w:t>
-      </w:r>
-      <w:r>
-        <w:rPr>
-          <w:rFonts w:ascii="Niveau Grotesk Bold" w:hAnsi="Niveau Grotesk Bold"/>
-          <w:bCs/>
-          <w:iCs/>
-          <w:sz w:val="21"/>
-          <w:szCs w:val="21"/>
-        </w:rPr>
-        <w:t xml:space="preserve"> </w:t>
-      </w:r>
-      <w:r>
-        <w:rPr>
-          <w:rFonts w:ascii="Niveau Grotesk Bold" w:hAnsi="Niveau Grotesk Bold"/>
-          <w:bCs/>
-          <w:iCs/>
-          <w:sz w:val="21"/>
-          <w:szCs w:val="21"/>
-        </w:rPr>
-        <w:t>Adobe</w:t>
-      </w:r>
-      <w:proofErr w:type="gramEnd"/>
-      <w:r>
-        <w:rPr>
-          <w:rFonts w:ascii="Niveau Grotesk Bold" w:hAnsi="Niveau Grotesk Bold"/>
-          <w:bCs/>
-          <w:iCs/>
-          <w:sz w:val="21"/>
-          <w:szCs w:val="21"/>
-        </w:rPr>
-        <w:t xml:space="preserve"> </w:t>
-      </w:r>
-      <w:r>
-        <w:rPr>
-          <w:rFonts w:ascii="Niveau Grotesk Bold" w:hAnsi="Niveau Grotesk Bold"/>
-          <w:bCs/>
-          <w:iCs/>
-          <w:sz w:val="21"/>
-          <w:szCs w:val="21"/>
-        </w:rPr>
-        <w:t>P</w:t>
-      </w:r>
-      <w:r>
-        <w:rPr>
-          <w:rFonts w:ascii="Niveau Grotesk Bold" w:hAnsi="Niveau Grotesk Bold"/>
-          <w:bCs/>
-          <w:iCs/>
-          <w:sz w:val="21"/>
-          <w:szCs w:val="21"/>
-        </w:rPr>
-        <w:t xml:space="preserve">s </w:t>
-      </w:r>
-      <w:r>
-        <w:rPr>
-          <w:rFonts w:ascii="Niveau Grotesk Bold" w:hAnsi="Niveau Grotesk Bold"/>
-          <w:bCs/>
-          <w:iCs/>
-          <w:sz w:val="21"/>
-          <w:szCs w:val="21"/>
-        </w:rPr>
-        <w:t>&amp;</w:t>
-      </w:r>
-      <w:r>
-        <w:rPr>
-          <w:rFonts w:ascii="Niveau Grotesk Bold" w:hAnsi="Niveau Grotesk Bold"/>
-          <w:bCs/>
-          <w:iCs/>
-          <w:sz w:val="21"/>
-          <w:szCs w:val="21"/>
-        </w:rPr>
-        <w:t xml:space="preserve"> </w:t>
-      </w:r>
-      <w:r>
-        <w:rPr>
-          <w:rFonts w:ascii="Niveau Grotesk Bold" w:hAnsi="Niveau Grotesk Bold"/>
-          <w:bCs/>
-          <w:iCs/>
-          <w:sz w:val="21"/>
-          <w:szCs w:val="21"/>
-        </w:rPr>
-        <w:t>Ai</w:t>
-      </w:r>
-      <w:r>
-        <w:rPr>
-          <w:rFonts w:ascii="Niveau Grotesk Bold" w:hAnsi="Niveau Grotesk Bold"/>
-          <w:bCs/>
-          <w:iCs/>
-          <w:sz w:val="21"/>
-          <w:szCs w:val="21"/>
-        </w:rPr>
-        <w:t xml:space="preserve"> </w:t>
-      </w:r>
-    </w:p>
-    <w:p>
-      <w:pPr>
-        <w:pStyle w:val="ListParagraph"/>
-        <w:widowControl w:val="0"/>
-        <w:numPr>
-          <w:ilvl w:val="0"/>
-          <w:numId w:val="15"/>
-        </w:numPr>
-        <w:spacing w:after="60" w:line="240" w:lineRule="auto"/>
-        <w:ind w:left="360" w:right="72"/>
-        <w:contextualSpacing w:val="0"/>
-        <w:rPr>
-          <w:rFonts w:ascii="Niveau Grotesk Light" w:hAnsi="Niveau Grotesk Light"/>
-          <w:color w:val="000000" w:themeColor="text1"/>
-          <w:sz w:val="21"/>
-          <w:szCs w:val="21"/>
-        </w:rPr>
-      </w:pPr>
-      <w:r>
-        <w:rPr>
-          <w:rFonts w:ascii="Niveau Grotesk Light" w:hAnsi="Niveau Grotesk Light"/>
-          <w:color w:val="000000" w:themeColor="text1"/>
-          <w:sz w:val="21"/>
-          <w:szCs w:val="21"/>
-        </w:rPr>
-        <w:t xml:space="preserve">Improved company brand identity and outreach by building a platform to receive donations and connections. </w:t>
-      </w:r>
-    </w:p>
-    <w:p>
-      <w:pPr>
-        <w:pStyle w:val="ListParagraph"/>
-        <w:widowControl w:val="0"/>
-        <w:numPr>
-          <w:ilvl w:val="0"/>
-          <w:numId w:val="15"/>
-        </w:numPr>
-        <w:spacing w:after="60" w:line="240" w:lineRule="auto"/>
-        <w:ind w:left="360" w:right="72"/>
-        <w:contextualSpacing w:val="0"/>
-        <w:rPr>
-          <w:rFonts w:ascii="Niveau Grotesk Light" w:hAnsi="Niveau Grotesk Light"/>
-          <w:color w:val="000000" w:themeColor="text1"/>
-          <w:sz w:val="21"/>
-          <w:szCs w:val="21"/>
-        </w:rPr>
-      </w:pPr>
-      <w:r>
-        <w:rPr>
-          <w:rFonts w:ascii="Niveau Grotesk Light" w:hAnsi="Niveau Grotesk Light"/>
-          <w:color w:val="000000" w:themeColor="text1"/>
-          <w:sz w:val="21"/>
-          <w:szCs w:val="21"/>
-        </w:rPr>
-        <w:t>Prototyped and illustrated wire frames, graphics, and functionality</w:t>
-      </w:r>
-      <w:r>
-        <w:rPr>
-          <w:rFonts w:ascii="Niveau Grotesk Light" w:hAnsi="Niveau Grotesk Light"/>
-          <w:color w:val="000000" w:themeColor="text1"/>
-          <w:sz w:val="21"/>
-          <w:szCs w:val="21"/>
-        </w:rPr>
-        <w:t xml:space="preserve"> to help client envision their ideal website.</w:t>
-      </w:r>
-    </w:p>
-    <w:p>
-      <w:pPr>
-        <w:pStyle w:val="ListParagraph"/>
-        <w:widowControl w:val="0"/>
-        <w:numPr>
-          <w:ilvl w:val="0"/>
-          <w:numId w:val="15"/>
-        </w:numPr>
-        <w:spacing w:after="60" w:line="240" w:lineRule="auto"/>
-        <w:ind w:left="360" w:right="72"/>
-        <w:contextualSpacing w:val="0"/>
-        <w:rPr>
-          <w:rFonts w:ascii="Niveau Grotesk Light" w:hAnsi="Niveau Grotesk Light"/>
-          <w:b/>
-          <w:bCs/>
-          <w:color w:val="000000" w:themeColor="text1"/>
-          <w:sz w:val="21"/>
-          <w:szCs w:val="21"/>
-        </w:rPr>
-      </w:pPr>
-      <w:r>
-        <w:rPr>
-          <w:rFonts w:ascii="Niveau Grotesk Light" w:hAnsi="Niveau Grotesk Light"/>
-          <w:color w:val="000000" w:themeColor="text1"/>
-          <w:sz w:val="21"/>
-          <w:szCs w:val="21"/>
-        </w:rPr>
-        <w:t>Ensured mobile and major browser compatibility through responsive design of the website when building the website from scratch.</w:t>
-      </w:r>
-    </w:p>
-    <w:p>
-      <w:pPr>
-        <w:pStyle w:val="ListParagraph"/>
-        <w:widowControl w:val="0"/>
-        <w:numPr>
-          <w:ilvl w:val="0"/>
-          <w:numId w:val="15"/>
-        </w:numPr>
-        <w:spacing w:after="120" w:line="240" w:lineRule="auto"/>
-        <w:ind w:left="360" w:right="72"/>
-        <w:contextualSpacing w:val="0"/>
-        <w:rPr>
-          <w:rFonts w:ascii="Niveau Grotesk Light" w:hAnsi="Niveau Grotesk Light"/>
-          <w:b/>
-          <w:bCs/>
-          <w:color w:val="000000" w:themeColor="text1"/>
-          <w:sz w:val="21"/>
-          <w:szCs w:val="21"/>
-        </w:rPr>
-      </w:pPr>
-      <w:r>
-        <w:rPr>
-          <w:rFonts w:ascii="Niveau Grotesk Light" w:hAnsi="Niveau Grotesk Light"/>
-          <w:color w:val="000000" w:themeColor="text1"/>
-          <w:sz w:val="21"/>
-          <w:szCs w:val="21"/>
-        </w:rPr>
-        <w:t xml:space="preserve">Ensured robustness by conducting </w:t>
-      </w:r>
-      <w:r>
-        <w:rPr>
-          <w:rFonts w:ascii="Niveau Grotesk Light" w:hAnsi="Niveau Grotesk Light"/>
-          <w:color w:val="000000" w:themeColor="text1"/>
-          <w:sz w:val="21"/>
-          <w:szCs w:val="21"/>
-        </w:rPr>
-        <w:t>unit</w:t>
-      </w:r>
-      <w:r>
-        <w:rPr>
-          <w:rFonts w:ascii="Niveau Grotesk Light" w:hAnsi="Niveau Grotesk Light"/>
-          <w:color w:val="000000" w:themeColor="text1"/>
-          <w:sz w:val="21"/>
-          <w:szCs w:val="21"/>
-        </w:rPr>
-        <w:t xml:space="preserve"> and </w:t>
-      </w:r>
-      <w:r>
-        <w:rPr>
-          <w:rFonts w:ascii="Niveau Grotesk Light" w:hAnsi="Niveau Grotesk Light"/>
-          <w:color w:val="000000" w:themeColor="text1"/>
-          <w:sz w:val="21"/>
-          <w:szCs w:val="21"/>
-        </w:rPr>
-        <w:t xml:space="preserve">functionality testing </w:t>
-      </w:r>
-      <w:r>
-        <w:rPr>
-          <w:rFonts w:ascii="Niveau Grotesk Light" w:hAnsi="Niveau Grotesk Light"/>
-          <w:color w:val="000000" w:themeColor="text1"/>
-          <w:sz w:val="21"/>
-          <w:szCs w:val="21"/>
-        </w:rPr>
-        <w:t>o</w:t>
-      </w:r>
-      <w:r>
-        <w:rPr>
-          <w:rFonts w:ascii="Niveau Grotesk Light" w:hAnsi="Niveau Grotesk Light"/>
-          <w:color w:val="000000" w:themeColor="text1"/>
-          <w:sz w:val="21"/>
-          <w:szCs w:val="21"/>
-        </w:rPr>
-        <w:t xml:space="preserve">n all aspects </w:t>
-      </w:r>
-      <w:r>
-        <w:rPr>
-          <w:rFonts w:ascii="Niveau Grotesk Light" w:hAnsi="Niveau Grotesk Light"/>
-          <w:color w:val="000000" w:themeColor="text1"/>
-          <w:sz w:val="21"/>
-          <w:szCs w:val="21"/>
-        </w:rPr>
-        <w:t>of</w:t>
-      </w:r>
-      <w:r>
-        <w:rPr>
-          <w:rFonts w:ascii="Niveau Grotesk Light" w:hAnsi="Niveau Grotesk Light"/>
-          <w:color w:val="000000" w:themeColor="text1"/>
-          <w:sz w:val="21"/>
-          <w:szCs w:val="21"/>
-        </w:rPr>
-        <w:t xml:space="preserve"> the </w:t>
-      </w:r>
-      <w:r>
-        <w:rPr>
-          <w:rFonts w:ascii="Niveau Grotesk Light" w:hAnsi="Niveau Grotesk Light"/>
-          <w:color w:val="000000" w:themeColor="text1"/>
-          <w:sz w:val="21"/>
-          <w:szCs w:val="21"/>
-        </w:rPr>
-        <w:t>UI</w:t>
-      </w:r>
-      <w:r>
-        <w:rPr>
-          <w:rFonts w:ascii="Niveau Grotesk Light" w:hAnsi="Niveau Grotesk Light"/>
-          <w:color w:val="000000" w:themeColor="text1"/>
-          <w:sz w:val="21"/>
-          <w:szCs w:val="21"/>
-        </w:rPr>
-        <w:t xml:space="preserve"> and experience.</w:t>
-      </w:r>
-    </w:p>
-    <w:p>
-      <w:pPr>
-        <w:widowControl w:val="0"/>
-        <w:spacing w:after="0" w:line="240" w:lineRule="auto"/>
-        <w:ind w:right="72"/>
-        <w:rPr>
-          <w:rFonts w:ascii="Niveau Grotesk Regular" w:hAnsi="Niveau Grotesk Regular"/>
-          <w:bCs/>
-          <w:color w:val="2C82A4"/>
-          <w:sz w:val="24"/>
-        </w:rPr>
-      </w:pPr>
-      <w:r>
-        <w:rPr>
-          <w:rFonts w:ascii="Niveau Grotesk Bold" w:hAnsi="Niveau Grotesk Bold"/>
-          <w:bCs/>
-          <w:color w:val="287492"/>
-          <w:sz w:val="24"/>
-        </w:rPr>
-        <w:t>Ontario Teachers’ Pension Plan</w:t>
-      </w:r>
-      <w:r>
-        <w:rPr>
-          <w:rFonts w:ascii="Niveau Grotesk Regular" w:hAnsi="Niveau Grotesk Regular"/>
-          <w:bCs/>
-          <w:color w:val="287492"/>
-          <w:sz w:val="24"/>
-        </w:rPr>
-        <w:tab/>
-        <w:t xml:space="preserve">          </w:t>
-      </w:r>
-      <w:r>
-        <w:rPr>
-          <w:rFonts w:ascii="Niveau Grotesk Regular" w:hAnsi="Niveau Grotesk Regular"/>
-          <w:bCs/>
-          <w:color w:val="287492"/>
-          <w:sz w:val="24"/>
-        </w:rPr>
-        <w:tab/>
-        <w:t xml:space="preserve">    </w:t>
-      </w:r>
-      <w:r>
-        <w:rPr>
-          <w:rFonts w:ascii="Niveau Grotesk Regular" w:hAnsi="Niveau Grotesk Regular"/>
-          <w:bCs/>
-          <w:color w:val="287492"/>
-          <w:sz w:val="24"/>
-        </w:rPr>
-        <w:t xml:space="preserve">  </w:t>
-      </w:r>
-      <w:r>
-        <w:rPr>
-          <w:rFonts w:ascii="Niveau Grotesk Regular" w:hAnsi="Niveau Grotesk Regular"/>
-          <w:bCs/>
-          <w:color w:val="2C82A4"/>
-          <w:sz w:val="24"/>
-        </w:rPr>
-        <w:t>Summer 2015 &amp; 2016</w:t>
-      </w:r>
-    </w:p>
-    <w:p>
-      <w:pPr>
-        <w:widowControl w:val="0"/>
-        <w:spacing w:after="60" w:line="240" w:lineRule="auto"/>
-        <w:ind w:right="72"/>
-        <w:rPr>
-          <w:rFonts w:ascii="Niveau Grotesk Regular" w:hAnsi="Niveau Grotesk Regular"/>
-          <w:bCs/>
-          <w:iCs/>
-          <w:color w:val="000000" w:themeColor="text1"/>
-        </w:rPr>
-      </w:pPr>
-      <w:r>
-        <w:rPr>
-          <w:rFonts w:ascii="Niveau Grotesk Medium" w:hAnsi="Niveau Grotesk Medium"/>
-          <w:bCs/>
-          <w:iCs/>
-          <w:color w:val="2C82A4"/>
-        </w:rPr>
-        <w:t>Information Technical Analyst</w:t>
-      </w:r>
-      <w:r>
-        <w:rPr>
-          <w:rFonts w:ascii="Niveau Grotesk Bold" w:hAnsi="Niveau Grotesk Bold"/>
-          <w:bCs/>
-          <w:iCs/>
-          <w:color w:val="2C82A4"/>
-        </w:rPr>
-        <w:t xml:space="preserve"> </w:t>
-      </w:r>
-      <w:r>
-        <w:rPr>
-          <w:rFonts w:ascii="Niveau Grotesk Bold" w:hAnsi="Niveau Grotesk Bold"/>
-          <w:bCs/>
-          <w:iCs/>
-          <w:color w:val="000000" w:themeColor="text1"/>
-        </w:rPr>
-        <w:t>|</w:t>
-      </w:r>
-      <w:r>
-        <w:rPr>
-          <w:rFonts w:ascii="Niveau Grotesk Bold" w:hAnsi="Niveau Grotesk Bold"/>
-          <w:bCs/>
-          <w:iCs/>
-          <w:color w:val="000000" w:themeColor="text1"/>
-        </w:rPr>
-        <w:t xml:space="preserve"> Java, VBA</w:t>
-      </w:r>
-    </w:p>
-    <w:p>
-      <w:pPr>
-        <w:pStyle w:val="ListParagraph"/>
-        <w:widowControl w:val="0"/>
-        <w:numPr>
-          <w:ilvl w:val="0"/>
-          <w:numId w:val="14"/>
-        </w:numPr>
-        <w:spacing w:after="60" w:line="240" w:lineRule="auto"/>
-        <w:ind w:left="360" w:right="72"/>
-        <w:contextualSpacing w:val="0"/>
-        <w:rPr>
-          <w:rFonts w:ascii="Niveau Grotesk Light" w:hAnsi="Niveau Grotesk Light"/>
-          <w:color w:val="000000" w:themeColor="text1"/>
-          <w:sz w:val="21"/>
-          <w:szCs w:val="21"/>
-        </w:rPr>
-      </w:pPr>
-      <w:r>
-        <w:rPr>
-          <w:rFonts w:ascii="Niveau Grotesk Light" w:hAnsi="Niveau Grotesk Light"/>
-          <w:color w:val="000000" w:themeColor="text1"/>
-          <w:sz w:val="21"/>
-          <w:szCs w:val="21"/>
-        </w:rPr>
-        <w:t xml:space="preserve">Generated significant time savings for </w:t>
-      </w:r>
-      <w:proofErr w:type="gramStart"/>
-      <w:r>
-        <w:rPr>
-          <w:rFonts w:ascii="Niveau Grotesk Light" w:hAnsi="Niveau Grotesk Light"/>
-          <w:color w:val="000000" w:themeColor="text1"/>
-          <w:sz w:val="21"/>
-          <w:szCs w:val="21"/>
-        </w:rPr>
-        <w:t>team</w:t>
-      </w:r>
-      <w:proofErr w:type="gramEnd"/>
-      <w:r>
-        <w:rPr>
-          <w:rFonts w:ascii="Niveau Grotesk Light" w:hAnsi="Niveau Grotesk Light"/>
-          <w:color w:val="000000" w:themeColor="text1"/>
-          <w:sz w:val="21"/>
-          <w:szCs w:val="21"/>
-        </w:rPr>
-        <w:t xml:space="preserve"> leads by i</w:t>
-      </w:r>
-      <w:r>
-        <w:rPr>
-          <w:rFonts w:ascii="Niveau Grotesk Light" w:hAnsi="Niveau Grotesk Light"/>
-          <w:color w:val="000000" w:themeColor="text1"/>
-          <w:sz w:val="21"/>
-          <w:szCs w:val="21"/>
-        </w:rPr>
-        <w:t>ndependently design</w:t>
-      </w:r>
-      <w:r>
-        <w:rPr>
-          <w:rFonts w:ascii="Niveau Grotesk Light" w:hAnsi="Niveau Grotesk Light"/>
-          <w:color w:val="000000" w:themeColor="text1"/>
-          <w:sz w:val="21"/>
-          <w:szCs w:val="21"/>
-        </w:rPr>
-        <w:t>ing</w:t>
-      </w:r>
-      <w:r>
-        <w:rPr>
-          <w:rFonts w:ascii="Niveau Grotesk Light" w:hAnsi="Niveau Grotesk Light"/>
-          <w:color w:val="000000" w:themeColor="text1"/>
-          <w:sz w:val="21"/>
-          <w:szCs w:val="21"/>
-        </w:rPr>
-        <w:t>, programm</w:t>
-      </w:r>
-      <w:r>
-        <w:rPr>
-          <w:rFonts w:ascii="Niveau Grotesk Light" w:hAnsi="Niveau Grotesk Light"/>
-          <w:color w:val="000000" w:themeColor="text1"/>
-          <w:sz w:val="21"/>
-          <w:szCs w:val="21"/>
-        </w:rPr>
-        <w:t>ing</w:t>
-      </w:r>
-      <w:r>
-        <w:rPr>
-          <w:rFonts w:ascii="Niveau Grotesk Light" w:hAnsi="Niveau Grotesk Light"/>
-          <w:color w:val="000000" w:themeColor="text1"/>
-          <w:sz w:val="21"/>
-          <w:szCs w:val="21"/>
-        </w:rPr>
-        <w:t>, and implement</w:t>
-      </w:r>
-      <w:r>
-        <w:rPr>
-          <w:rFonts w:ascii="Niveau Grotesk Light" w:hAnsi="Niveau Grotesk Light"/>
-          <w:color w:val="000000" w:themeColor="text1"/>
-          <w:sz w:val="21"/>
-          <w:szCs w:val="21"/>
-        </w:rPr>
-        <w:t>ing</w:t>
-      </w:r>
-      <w:r>
-        <w:rPr>
-          <w:rFonts w:ascii="Niveau Grotesk Light" w:hAnsi="Niveau Grotesk Light"/>
-          <w:color w:val="000000" w:themeColor="text1"/>
-          <w:sz w:val="21"/>
-          <w:szCs w:val="21"/>
-        </w:rPr>
-        <w:t xml:space="preserve"> a scheduler appli</w:t>
-      </w:r>
-      <w:r>
-        <w:rPr>
-          <w:rFonts w:ascii="Niveau Grotesk Light" w:hAnsi="Niveau Grotesk Light"/>
-          <w:color w:val="000000" w:themeColor="text1"/>
-          <w:sz w:val="21"/>
-          <w:szCs w:val="21"/>
-        </w:rPr>
-        <w:t>c</w:t>
-      </w:r>
-      <w:r>
-        <w:rPr>
-          <w:rFonts w:ascii="Niveau Grotesk Light" w:hAnsi="Niveau Grotesk Light"/>
-          <w:color w:val="000000" w:themeColor="text1"/>
-          <w:sz w:val="21"/>
-          <w:szCs w:val="21"/>
-        </w:rPr>
-        <w:t xml:space="preserve">ation </w:t>
-      </w:r>
-      <w:r>
-        <w:rPr>
-          <w:rFonts w:ascii="Niveau Grotesk Light" w:hAnsi="Niveau Grotesk Light"/>
-          <w:color w:val="000000" w:themeColor="text1"/>
-          <w:sz w:val="21"/>
-          <w:szCs w:val="21"/>
-        </w:rPr>
-        <w:t xml:space="preserve">to </w:t>
-      </w:r>
-      <w:r>
-        <w:rPr>
-          <w:rFonts w:ascii="Niveau Grotesk Light" w:hAnsi="Niveau Grotesk Light"/>
-          <w:color w:val="000000" w:themeColor="text1"/>
-          <w:sz w:val="21"/>
-          <w:szCs w:val="21"/>
-        </w:rPr>
-        <w:t xml:space="preserve">streamline and automate </w:t>
-      </w:r>
-      <w:r>
-        <w:rPr>
-          <w:rFonts w:ascii="Niveau Grotesk Light" w:hAnsi="Niveau Grotesk Light"/>
-          <w:color w:val="000000" w:themeColor="text1"/>
-          <w:sz w:val="21"/>
-          <w:szCs w:val="21"/>
-        </w:rPr>
-        <w:t>manual t</w:t>
-      </w:r>
-      <w:r>
-        <w:rPr>
-          <w:rFonts w:ascii="Niveau Grotesk Light" w:hAnsi="Niveau Grotesk Light"/>
-          <w:color w:val="000000" w:themeColor="text1"/>
-          <w:sz w:val="21"/>
-          <w:szCs w:val="21"/>
-        </w:rPr>
-        <w:t xml:space="preserve">imetable </w:t>
-      </w:r>
-      <w:r>
-        <w:rPr>
-          <w:rFonts w:ascii="Niveau Grotesk Light" w:hAnsi="Niveau Grotesk Light"/>
-          <w:color w:val="000000" w:themeColor="text1"/>
-          <w:sz w:val="21"/>
-          <w:szCs w:val="21"/>
-        </w:rPr>
-        <w:t xml:space="preserve">creation </w:t>
-      </w:r>
-      <w:r>
-        <w:rPr>
-          <w:rFonts w:ascii="Niveau Grotesk Light" w:hAnsi="Niveau Grotesk Light"/>
-          <w:color w:val="000000" w:themeColor="text1"/>
-          <w:sz w:val="21"/>
-          <w:szCs w:val="21"/>
-        </w:rPr>
-        <w:t>process</w:t>
-      </w:r>
-      <w:r>
-        <w:rPr>
-          <w:rFonts w:ascii="Niveau Grotesk Light" w:hAnsi="Niveau Grotesk Light"/>
-          <w:color w:val="000000" w:themeColor="text1"/>
-          <w:sz w:val="21"/>
-          <w:szCs w:val="21"/>
-        </w:rPr>
-        <w:t>es.</w:t>
-      </w:r>
-    </w:p>
-    <w:p>
-      <w:pPr>
-        <w:pStyle w:val="ListParagraph"/>
-        <w:widowControl w:val="0"/>
-        <w:numPr>
-          <w:ilvl w:val="0"/>
-          <w:numId w:val="13"/>
-        </w:numPr>
-        <w:spacing w:after="60" w:line="240" w:lineRule="auto"/>
-        <w:ind w:left="360" w:right="72"/>
-        <w:contextualSpacing w:val="0"/>
-        <w:rPr>
-          <w:rFonts w:ascii="Niveau Grotesk Light" w:hAnsi="Niveau Grotesk Light"/>
-          <w:color w:val="000000" w:themeColor="text1"/>
-          <w:sz w:val="21"/>
-          <w:szCs w:val="21"/>
-        </w:rPr>
-      </w:pPr>
-      <w:r>
-        <w:rPr>
-          <w:rFonts w:ascii="Niveau Grotesk Light" w:hAnsi="Niveau Grotesk Light"/>
-          <w:color w:val="000000" w:themeColor="text1"/>
-          <w:sz w:val="21"/>
-          <w:szCs w:val="21"/>
-        </w:rPr>
-        <w:t>Substan</w:t>
-      </w:r>
-      <w:r>
-        <w:rPr>
-          <w:rFonts w:ascii="Niveau Grotesk Light" w:hAnsi="Niveau Grotesk Light"/>
-          <w:color w:val="000000" w:themeColor="text1"/>
-          <w:sz w:val="21"/>
-          <w:szCs w:val="21"/>
-        </w:rPr>
-        <w:t>t</w:t>
-      </w:r>
-      <w:r>
-        <w:rPr>
-          <w:rFonts w:ascii="Niveau Grotesk Light" w:hAnsi="Niveau Grotesk Light"/>
-          <w:color w:val="000000" w:themeColor="text1"/>
-          <w:sz w:val="21"/>
-          <w:szCs w:val="21"/>
-        </w:rPr>
-        <w:t>ial</w:t>
-      </w:r>
-      <w:r>
-        <w:rPr>
-          <w:rFonts w:ascii="Niveau Grotesk Light" w:hAnsi="Niveau Grotesk Light"/>
-          <w:color w:val="000000" w:themeColor="text1"/>
-          <w:sz w:val="21"/>
-          <w:szCs w:val="21"/>
-        </w:rPr>
-        <w:t>ly</w:t>
-      </w:r>
-      <w:r>
-        <w:rPr>
-          <w:rFonts w:ascii="Niveau Grotesk Light" w:hAnsi="Niveau Grotesk Light"/>
-          <w:color w:val="000000" w:themeColor="text1"/>
-          <w:sz w:val="21"/>
-          <w:szCs w:val="21"/>
-        </w:rPr>
-        <w:t xml:space="preserve"> r</w:t>
-      </w:r>
-      <w:r>
-        <w:rPr>
-          <w:rFonts w:ascii="Niveau Grotesk Light" w:hAnsi="Niveau Grotesk Light"/>
-          <w:color w:val="000000" w:themeColor="text1"/>
-          <w:sz w:val="21"/>
-          <w:szCs w:val="21"/>
-        </w:rPr>
-        <w:t>educ</w:t>
-      </w:r>
-      <w:r>
-        <w:rPr>
-          <w:rFonts w:ascii="Niveau Grotesk Light" w:hAnsi="Niveau Grotesk Light"/>
-          <w:color w:val="000000" w:themeColor="text1"/>
-          <w:sz w:val="21"/>
-          <w:szCs w:val="21"/>
-        </w:rPr>
-        <w:t>ed</w:t>
-      </w:r>
-      <w:r>
-        <w:rPr>
-          <w:rFonts w:ascii="Niveau Grotesk Light" w:hAnsi="Niveau Grotesk Light"/>
-          <w:color w:val="000000" w:themeColor="text1"/>
-          <w:sz w:val="21"/>
-          <w:szCs w:val="21"/>
-        </w:rPr>
-        <w:t xml:space="preserve"> incoming printer installation service requests </w:t>
-      </w:r>
-      <w:r>
-        <w:rPr>
-          <w:rFonts w:ascii="Niveau Grotesk Light" w:hAnsi="Niveau Grotesk Light"/>
-          <w:color w:val="000000" w:themeColor="text1"/>
-          <w:sz w:val="21"/>
-          <w:szCs w:val="21"/>
-        </w:rPr>
-        <w:t>by c</w:t>
-      </w:r>
-      <w:r>
-        <w:rPr>
-          <w:rFonts w:ascii="Niveau Grotesk Light" w:hAnsi="Niveau Grotesk Light"/>
-          <w:color w:val="000000" w:themeColor="text1"/>
-          <w:sz w:val="21"/>
-          <w:szCs w:val="21"/>
-        </w:rPr>
-        <w:t>onstruct</w:t>
-      </w:r>
-      <w:r>
-        <w:rPr>
-          <w:rFonts w:ascii="Niveau Grotesk Light" w:hAnsi="Niveau Grotesk Light"/>
-          <w:color w:val="000000" w:themeColor="text1"/>
-          <w:sz w:val="21"/>
-          <w:szCs w:val="21"/>
-        </w:rPr>
-        <w:t>ing</w:t>
-      </w:r>
-      <w:r>
-        <w:rPr>
-          <w:rFonts w:ascii="Niveau Grotesk Light" w:hAnsi="Niveau Grotesk Light"/>
-          <w:color w:val="000000" w:themeColor="text1"/>
-          <w:sz w:val="21"/>
-          <w:szCs w:val="21"/>
-        </w:rPr>
-        <w:t xml:space="preserve"> </w:t>
-      </w:r>
-      <w:r>
-        <w:rPr>
-          <w:rFonts w:ascii="Niveau Grotesk Light" w:hAnsi="Niveau Grotesk Light"/>
-          <w:color w:val="000000" w:themeColor="text1"/>
-          <w:sz w:val="21"/>
-          <w:szCs w:val="21"/>
-        </w:rPr>
-        <w:t xml:space="preserve">Java software to provide </w:t>
-      </w:r>
-      <w:proofErr w:type="gramStart"/>
-      <w:r>
-        <w:rPr>
-          <w:rFonts w:ascii="Niveau Grotesk Light" w:hAnsi="Niveau Grotesk Light"/>
-          <w:color w:val="000000" w:themeColor="text1"/>
-          <w:sz w:val="21"/>
-          <w:szCs w:val="21"/>
-        </w:rPr>
-        <w:t>clients</w:t>
-      </w:r>
-      <w:proofErr w:type="gramEnd"/>
-      <w:r>
-        <w:rPr>
-          <w:rFonts w:ascii="Niveau Grotesk Light" w:hAnsi="Niveau Grotesk Light"/>
-          <w:color w:val="000000" w:themeColor="text1"/>
-          <w:sz w:val="21"/>
-          <w:szCs w:val="21"/>
-        </w:rPr>
-        <w:t xml:space="preserve"> a visual and intuitive interface for </w:t>
-      </w:r>
-      <w:r>
-        <w:rPr>
-          <w:rFonts w:ascii="Niveau Grotesk Light" w:hAnsi="Niveau Grotesk Light"/>
-          <w:color w:val="000000" w:themeColor="text1"/>
-          <w:sz w:val="21"/>
-          <w:szCs w:val="21"/>
-        </w:rPr>
-        <w:t xml:space="preserve">printer </w:t>
-      </w:r>
-      <w:r>
-        <w:rPr>
-          <w:rFonts w:ascii="Niveau Grotesk Light" w:hAnsi="Niveau Grotesk Light"/>
-          <w:color w:val="000000" w:themeColor="text1"/>
-          <w:sz w:val="21"/>
-          <w:szCs w:val="21"/>
-        </w:rPr>
-        <w:t xml:space="preserve">driver </w:t>
-      </w:r>
-      <w:r>
-        <w:rPr>
-          <w:rFonts w:ascii="Niveau Grotesk Light" w:hAnsi="Niveau Grotesk Light"/>
-          <w:color w:val="000000" w:themeColor="text1"/>
-          <w:sz w:val="21"/>
-          <w:szCs w:val="21"/>
-        </w:rPr>
-        <w:t>installation</w:t>
-      </w:r>
-      <w:r>
-        <w:rPr>
-          <w:rFonts w:ascii="Niveau Grotesk Light" w:hAnsi="Niveau Grotesk Light"/>
-          <w:color w:val="000000" w:themeColor="text1"/>
-          <w:sz w:val="21"/>
-          <w:szCs w:val="21"/>
-        </w:rPr>
-        <w:t xml:space="preserve"> and network mapping</w:t>
-      </w:r>
-      <w:r>
-        <w:rPr>
-          <w:rFonts w:ascii="Niveau Grotesk Light" w:hAnsi="Niveau Grotesk Light"/>
-          <w:color w:val="000000" w:themeColor="text1"/>
-          <w:sz w:val="21"/>
-          <w:szCs w:val="21"/>
-        </w:rPr>
-        <w:t>.</w:t>
-      </w:r>
-    </w:p>
-    <w:p>
-      <w:pPr>
-        <w:pStyle w:val="ListParagraph"/>
-        <w:widowControl w:val="0"/>
-        <w:numPr>
-          <w:ilvl w:val="0"/>
-          <w:numId w:val="13"/>
-        </w:numPr>
-        <w:spacing w:after="120" w:line="240" w:lineRule="auto"/>
-        <w:ind w:left="360" w:right="72"/>
-        <w:contextualSpacing w:val="0"/>
-        <w:rPr>
-          <w:rFonts w:ascii="Niveau Grotesk Light" w:hAnsi="Niveau Grotesk Light"/>
-          <w:color w:val="000000" w:themeColor="text1"/>
-          <w:sz w:val="21"/>
-          <w:szCs w:val="21"/>
-        </w:rPr>
-      </w:pPr>
-      <w:r>
-        <w:rPr>
-          <w:rFonts w:ascii="Niveau Grotesk Light" w:hAnsi="Niveau Grotesk Light"/>
-          <w:color w:val="000000" w:themeColor="text1"/>
-          <w:sz w:val="21"/>
-          <w:szCs w:val="21"/>
-        </w:rPr>
-        <w:t>Reduced redundant troubleshooting of problems and increased productivity in team by producing comprehensive documentation on frequent problems into</w:t>
-      </w:r>
-      <w:r>
-        <w:rPr>
-          <w:rFonts w:ascii="Niveau Grotesk Light" w:hAnsi="Niveau Grotesk Light"/>
-          <w:color w:val="000000" w:themeColor="text1"/>
-          <w:sz w:val="21"/>
-          <w:szCs w:val="21"/>
-        </w:rPr>
-        <w:t xml:space="preserve"> the knowledge base.</w:t>
-      </w:r>
-    </w:p>
-    <w:p>
-      <w:pPr>
-        <w:widowControl w:val="0"/>
-        <w:spacing w:after="120" w:line="240" w:lineRule="auto"/>
-        <w:ind w:right="72"/>
-        <w:rPr>
-          <w:rFonts w:ascii="Niveau Grotesk Bold" w:hAnsi="Niveau Grotesk Bold"/>
-          <w:bCs/>
-          <w:color w:val="164152"/>
-          <w:sz w:val="28"/>
-          <w:szCs w:val="28"/>
-        </w:rPr>
-      </w:pPr>
-      <w:r>
-        <w:rPr>
-          <w:noProof/>
-        </w:rPr>
-        <mc:AlternateContent>
-          <mc:Choice Requires="wps">
-            <w:drawing>
-              <wp:anchor distT="0" distB="0" distL="114300" distR="114300" simplePos="0" relativeHeight="251701248" behindDoc="0" locked="0" layoutInCell="1" allowOverlap="1" wp14:anchorId="19A565F9" wp14:editId="7945C13D">
-                <wp:simplePos x="0" y="0"/>
-                <wp:positionH relativeFrom="column">
-                  <wp:posOffset>658368</wp:posOffset>
-                </wp:positionH>
-                <wp:positionV relativeFrom="paragraph">
-                  <wp:posOffset>117119</wp:posOffset>
-                </wp:positionV>
-                <wp:extent cx="3671672" cy="0"/>
-                <wp:effectExtent l="0" t="0" r="0" b="0"/>
-                <wp:wrapNone/>
-                <wp:docPr id="6" name="Straight Connector 6"/>
-                <wp:cNvGraphicFramePr/>
-                <a:graphic xmlns:a="http://schemas.openxmlformats.org/drawingml/2006/main">
-                  <a:graphicData uri="http://schemas.microsoft.com/office/word/2010/wordprocessingShape">
-                    <wps:wsp>
-                      <wps:cNvCnPr/>
-                      <wps:spPr>
-                        <a:xfrm>
-                          <a:off x="0" y="0"/>
-                          <a:ext cx="3671672" cy="0"/>
-                        </a:xfrm>
-                        <a:prstGeom prst="line">
-                          <a:avLst/>
-                        </a:prstGeom>
-                        <a:ln>
-                          <a:solidFill>
-                            <a:srgbClr val="287492"/>
-                          </a:solidFill>
-                        </a:ln>
-                      </wps:spPr>
-                      <wps:style>
-                        <a:lnRef idx="3">
-                          <a:schemeClr val="accent1"/>
-                        </a:lnRef>
-                        <a:fillRef idx="0">
-                          <a:schemeClr val="accent1"/>
-                        </a:fillRef>
-                        <a:effectRef idx="2">
-                          <a:schemeClr val="accent1"/>
-                        </a:effectRef>
-                        <a:fontRef idx="minor">
-                          <a:schemeClr val="tx1"/>
-                        </a:fontRef>
-                      </wps:style>
-                      <wps:bodyPr/>
-                    </wps:wsp>
-                  </a:graphicData>
-                </a:graphic>
-                <wp14:sizeRelH relativeFrom="margin">
-                  <wp14:pctWidth>0</wp14:pctWidth>
-                </wp14:sizeRelH>
-                <wp14:sizeRelV relativeFrom="margin">
-                  <wp14:pctHeight>0</wp14:pctHeight>
-                </wp14:sizeRelV>
-              </wp:anchor>
-            </w:drawing>
-          </mc:Choice>
-          <mc:Fallback>
-            <w:pict>
-              <v:line w14:anchorId="5707C61A" id="Straight Connector 6" o:spid="_x0000_s1026" style="position:absolute;z-index:251701248;visibility:visible;mso-wrap-style:square;mso-width-percent:0;mso-height-percent:0;mso-wrap-distance-left:9pt;mso-wrap-distance-top:0;mso-wrap-distance-right:9pt;mso-wrap-distance-bottom:0;mso-position-horizontal:absolute;mso-position-horizontal-relative:text;mso-position-vertical:absolute;mso-position-vertical-relative:text;mso-width-percent:0;mso-height-percent:0;mso-width-relative:margin;mso-height-relative:margin" from="51.85pt,9.2pt" to="340.95pt,9.2pt" o:gfxdata="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" strokecolor="#287492" strokeweight="1.5pt">
-                <v:stroke joinstyle="miter"/>
-              </v:line>
-            </w:pict>
-          </mc:Fallback>
-        </mc:AlternateContent>
-      </w:r>
-      <w:r>
-        <w:rPr>
-          <w:rFonts w:ascii="Niveau Grotesk Bold" w:hAnsi="Niveau Grotesk Bold"/>
-          <w:bCs/>
-          <w:color w:val="164152"/>
-          <w:sz w:val="28"/>
-          <w:szCs w:val="28"/>
-        </w:rPr>
-        <w:t>Projects</w:t>
-      </w:r>
-    </w:p>
-    <w:p>
-      <w:pPr>
-        <w:spacing w:after="0"/>
-        <w:ind w:right="72"/>
-        <w:rPr>
-          <w:rFonts w:ascii="Niveau Grotesk Bold" w:hAnsi="Niveau Grotesk Bold"/>
-          <w:color w:val="287492"/>
-          <w:sz w:val="24"/>
-        </w:rPr>
-      </w:pPr>
-      <w:r>
-        <w:rPr>
-          <w:rFonts w:ascii="Niveau Grotesk Bold" w:hAnsi="Niveau Grotesk Bold"/>
-          <w:color w:val="287492"/>
-          <w:sz w:val="24"/>
-        </w:rPr>
-        <w:t>Laptop Picker</w:t>
-      </w:r>
-      <w:r>
-        <w:rPr>
-          <w:rFonts w:ascii="Niveau Grotesk Bold" w:hAnsi="Niveau Grotesk Bold"/>
-          <w:color w:val="287492"/>
-          <w:sz w:val="24"/>
-        </w:rPr>
-        <w:t xml:space="preserve"> </w:t>
-      </w:r>
-    </w:p>
-    <w:p>
-      <w:pPr>
-        <w:spacing w:after="0"/>
-        <w:ind w:right="72"/>
-        <w:rPr>
-          <w:rFonts w:ascii="Niveau Grotesk Regular" w:hAnsi="Niveau Grotesk Regular"/>
-          <w:szCs w:val="21"/>
-        </w:rPr>
-      </w:pPr>
-      <w:r>
-        <w:rPr>
-          <w:rFonts w:ascii="Niveau Grotesk Medium" w:hAnsi="Niveau Grotesk Medium"/>
-          <w:color w:val="2C82A4"/>
-          <w:szCs w:val="21"/>
-        </w:rPr>
-        <w:t xml:space="preserve">Laptop Comparison Tool </w:t>
-      </w:r>
-      <w:r>
-        <w:rPr>
-          <w:rFonts w:ascii="Niveau Grotesk Bold" w:hAnsi="Niveau Grotesk Bold"/>
-          <w:szCs w:val="21"/>
-        </w:rPr>
-        <w:t xml:space="preserve">| </w:t>
-      </w:r>
-      <w:r>
-        <w:rPr>
-          <w:rFonts w:ascii="Niveau Grotesk Bold" w:hAnsi="Niveau Grotesk Bold"/>
-          <w:szCs w:val="21"/>
-        </w:rPr>
-        <w:t>Mongo, Express,</w:t>
-      </w:r>
-      <w:r>
-        <w:rPr>
-          <w:rFonts w:ascii="Niveau Grotesk Bold" w:hAnsi="Niveau Grotesk Bold"/>
-          <w:szCs w:val="21"/>
-        </w:rPr>
-        <w:t xml:space="preserve"> </w:t>
-      </w:r>
-      <w:r>
-        <w:rPr>
-          <w:rFonts w:ascii="Niveau Grotesk Bold" w:hAnsi="Niveau Grotesk Bold"/>
-          <w:szCs w:val="21"/>
-        </w:rPr>
-        <w:t>React, Node, Web Scraping</w:t>
-      </w:r>
-      <w:r>
-        <w:rPr>
-          <w:rFonts w:ascii="Niveau Grotesk Regular" w:hAnsi="Niveau Grotesk Regular"/>
-          <w:szCs w:val="21"/>
-        </w:rPr>
-        <w:t xml:space="preserve"> </w:t>
-      </w:r>
-    </w:p>
-    <w:p>
-      <w:pPr>
-        <w:spacing w:after="0"/>
-        <w:ind w:left="360" w:right="72"/>
-        <w:rPr>
-          <w:rFonts w:ascii="Niveau Grotesk Light" w:hAnsi="Niveau Grotesk Light" w:cstheme="majorHAnsi"/>
-          <w:sz w:val="20"/>
-          <w:szCs w:val="21"/>
-        </w:rPr>
-      </w:pPr>
-      <w:r>
-        <w:rPr>
-          <w:rFonts w:ascii="Niveau Grotesk Light" w:hAnsi="Niveau Grotesk Light" w:cstheme="majorHAnsi"/>
-          <w:sz w:val="20"/>
-          <w:szCs w:val="21"/>
-        </w:rPr>
-        <w:t xml:space="preserve">Engineered a </w:t>
-      </w:r>
-      <w:r>
-        <w:rPr>
-          <w:rFonts w:ascii="Niveau Grotesk Light" w:hAnsi="Niveau Grotesk Light" w:cstheme="majorHAnsi"/>
-          <w:sz w:val="20"/>
-          <w:szCs w:val="21"/>
-        </w:rPr>
-        <w:t xml:space="preserve">laptop review </w:t>
-      </w:r>
-      <w:r>
-        <w:rPr>
-          <w:rFonts w:ascii="Niveau Grotesk Light" w:hAnsi="Niveau Grotesk Light" w:cstheme="majorHAnsi"/>
-          <w:sz w:val="20"/>
-          <w:szCs w:val="21"/>
-        </w:rPr>
-        <w:t>web scrapper using C</w:t>
-      </w:r>
-      <w:r>
-        <w:rPr>
-          <w:rFonts w:ascii="Niveau Grotesk Light" w:hAnsi="Niveau Grotesk Light" w:cstheme="majorHAnsi"/>
-          <w:sz w:val="20"/>
-          <w:szCs w:val="21"/>
-        </w:rPr>
-        <w:t>heerio</w:t>
-      </w:r>
-      <w:r>
-        <w:rPr>
-          <w:rFonts w:ascii="Niveau Grotesk Light" w:hAnsi="Niveau Grotesk Light" w:cstheme="majorHAnsi"/>
-          <w:sz w:val="20"/>
-          <w:szCs w:val="21"/>
-        </w:rPr>
-        <w:t>.js to feed information to React Front-end.  Planning to deploy onto AWS with Docker.</w:t>
-      </w:r>
-    </w:p>
-    <w:p>
-      <w:pPr>
-        <w:spacing w:after="0"/>
-        <w:ind w:right="72"/>
-        <w:rPr>
-          <w:rFonts w:ascii="Niveau Grotesk Bold" w:hAnsi="Niveau Grotesk Bold"/>
-          <w:color w:val="287492"/>
-          <w:sz w:val="24"/>
-        </w:rPr>
-      </w:pPr>
-      <w:r>
-        <w:rPr>
-          <w:rFonts w:ascii="Niveau Grotesk Bold" w:hAnsi="Niveau Grotesk Bold"/>
-          <w:color w:val="287492"/>
-          <w:sz w:val="24"/>
-        </w:rPr>
-        <w:t>Smart Shelf</w:t>
-      </w:r>
-    </w:p>
-    <w:p>
-      <w:pPr>
-        <w:spacing w:after="0"/>
-        <w:ind w:right="72"/>
-        <w:rPr>
-          <w:rFonts w:ascii="Niveau Grotesk Regular" w:hAnsi="Niveau Grotesk Regular"/>
-          <w:szCs w:val="21"/>
-        </w:rPr>
-      </w:pPr>
-      <w:r>
-        <w:rPr>
-          <w:rFonts w:ascii="Niveau Grotesk Medium" w:hAnsi="Niveau Grotesk Medium"/>
-          <w:color w:val="2C82A4"/>
-          <w:szCs w:val="21"/>
-        </w:rPr>
-        <w:t xml:space="preserve">Automated IoT Nutrition Tracking </w:t>
-      </w:r>
-      <w:r>
-        <w:rPr>
-          <w:rFonts w:ascii="Niveau Grotesk Bold" w:hAnsi="Niveau Grotesk Bold"/>
-          <w:szCs w:val="21"/>
-        </w:rPr>
-        <w:t>| Arduino</w:t>
-      </w:r>
-      <w:r>
-        <w:rPr>
-          <w:rFonts w:ascii="Niveau Grotesk Bold" w:hAnsi="Niveau Grotesk Bold"/>
-          <w:szCs w:val="21"/>
-        </w:rPr>
-        <w:t>, Python, OpenCV, HTML, JS</w:t>
-      </w:r>
-    </w:p>
-    <w:p>
-      <w:pPr>
-        <w:spacing w:after="0"/>
-        <w:ind w:left="360" w:right="72"/>
-        <w:rPr>
-          <w:rFonts w:ascii="Niveau Grotesk Light" w:hAnsi="Niveau Grotesk Light" w:cstheme="majorHAnsi"/>
-          <w:sz w:val="20"/>
-          <w:szCs w:val="21"/>
-        </w:rPr>
-      </w:pPr>
-      <w:r>
-        <w:rPr>
-          <w:rFonts w:ascii="Niveau Grotesk Light" w:hAnsi="Niveau Grotesk Light" w:cstheme="majorHAnsi"/>
-          <w:sz w:val="20"/>
-          <w:szCs w:val="21"/>
-        </w:rPr>
-        <w:t>Ar</w:t>
-      </w:r>
-      <w:r>
-        <w:rPr>
-          <w:rFonts w:ascii="Niveau Grotesk Light" w:hAnsi="Niveau Grotesk Light" w:cstheme="majorHAnsi"/>
-          <w:sz w:val="20"/>
-          <w:szCs w:val="21"/>
-        </w:rPr>
-        <w:t>chitected</w:t>
-      </w:r>
-      <w:r>
-        <w:rPr>
-          <w:rFonts w:ascii="Niveau Grotesk Light" w:hAnsi="Niveau Grotesk Light" w:cstheme="majorHAnsi"/>
-          <w:sz w:val="20"/>
-          <w:szCs w:val="21"/>
-        </w:rPr>
-        <w:t xml:space="preserve"> and developed an automated nutrition tracking shelf. Built a working hardware prototype as well as the end-user web application.</w:t>
-      </w:r>
-    </w:p>
-    <w:p>
-      <w:pPr>
-        <w:spacing w:after="0"/>
-        <w:ind w:right="72"/>
-        <w:rPr>
-          <w:rFonts w:ascii="Niveau Grotesk Bold" w:hAnsi="Niveau Grotesk Bold"/>
-          <w:color w:val="287492"/>
-          <w:sz w:val="24"/>
-        </w:rPr>
-      </w:pPr>
-      <w:r>
-        <w:rPr>
-          <w:rFonts w:ascii="Niveau Grotesk Bold" w:hAnsi="Niveau Grotesk Bold"/>
-          <w:color w:val="287492"/>
-          <w:sz w:val="24"/>
-        </w:rPr>
-        <w:t>Fully Modular Keyboard</w:t>
-      </w:r>
-    </w:p>
-    <w:p>
-      <w:pPr>
-        <w:spacing w:after="0"/>
-        <w:ind w:right="72"/>
-        <w:rPr>
-          <w:rFonts w:ascii="Niveau Grotesk Regular" w:hAnsi="Niveau Grotesk Regular"/>
-          <w:szCs w:val="21"/>
-        </w:rPr>
-      </w:pPr>
-      <w:r>
-        <w:rPr>
-          <w:rFonts w:ascii="Niveau Grotesk Medium" w:hAnsi="Niveau Grotesk Medium"/>
-          <w:color w:val="2C82A4"/>
-          <w:szCs w:val="21"/>
-        </w:rPr>
-        <w:t xml:space="preserve">SPI </w:t>
-      </w:r>
-      <w:r>
-        <w:rPr>
-          <w:rFonts w:ascii="Niveau Grotesk Medium" w:hAnsi="Niveau Grotesk Medium"/>
-          <w:color w:val="2C82A4"/>
-          <w:szCs w:val="21"/>
-        </w:rPr>
-        <w:t>Keyboard</w:t>
-      </w:r>
-      <w:r>
-        <w:rPr>
-          <w:rFonts w:ascii="Niveau Grotesk Medium" w:hAnsi="Niveau Grotesk Medium"/>
-          <w:color w:val="2C82A4"/>
-          <w:szCs w:val="21"/>
-        </w:rPr>
-        <w:t xml:space="preserve"> Modules</w:t>
-      </w:r>
-      <w:r>
-        <w:rPr>
-          <w:rFonts w:ascii="Niveau Grotesk Bold" w:hAnsi="Niveau Grotesk Bold"/>
-          <w:color w:val="2C82A4"/>
-          <w:szCs w:val="21"/>
-        </w:rPr>
-        <w:t xml:space="preserve"> </w:t>
-      </w:r>
-      <w:r>
-        <w:rPr>
-          <w:rFonts w:ascii="Niveau Grotesk Bold" w:hAnsi="Niveau Grotesk Bold"/>
-          <w:szCs w:val="21"/>
-        </w:rPr>
-        <w:t>| Arduino</w:t>
-      </w:r>
-      <w:r>
-        <w:rPr>
-          <w:rFonts w:ascii="Niveau Grotesk Bold" w:hAnsi="Niveau Grotesk Bold"/>
-          <w:szCs w:val="21"/>
-        </w:rPr>
-        <w:t xml:space="preserve">, </w:t>
-      </w:r>
-      <w:proofErr w:type="spellStart"/>
-      <w:r>
-        <w:rPr>
-          <w:rFonts w:ascii="Niveau Grotesk Bold" w:hAnsi="Niveau Grotesk Bold"/>
-          <w:szCs w:val="21"/>
-        </w:rPr>
-        <w:t>KiCad</w:t>
-      </w:r>
-      <w:proofErr w:type="spellEnd"/>
-    </w:p>
-    <w:p>
-      <w:pPr>
-        <w:spacing w:after="0"/>
-        <w:ind w:left="360" w:right="72"/>
-        <w:rPr>
-          <w:rFonts w:ascii="Niveau Grotesk Light" w:hAnsi="Niveau Grotesk Light" w:cstheme="majorHAnsi"/>
-          <w:sz w:val="20"/>
-          <w:szCs w:val="21"/>
-        </w:rPr>
-      </w:pPr>
-      <w:r>
-        <w:rPr>
-          <w:rFonts w:ascii="Niveau Grotesk Light" w:hAnsi="Niveau Grotesk Light" w:cstheme="majorHAnsi"/>
-          <w:sz w:val="20"/>
-          <w:szCs w:val="21"/>
-        </w:rPr>
-        <w:t xml:space="preserve">Prototyped magnet connected keyboard modules, using a custom designed PCB and the SPI protocol for module communication. </w:t>
-      </w:r>
-    </w:p>
-    <w:p>
-      <w:pPr>
-        <w:spacing w:after="0"/>
-        <w:ind w:right="72"/>
-        <w:rPr>
-          <w:rFonts w:ascii="Niveau Grotesk Bold" w:hAnsi="Niveau Grotesk Bold"/>
-          <w:color w:val="287492"/>
-          <w:sz w:val="24"/>
-        </w:rPr>
-      </w:pPr>
-      <w:r>
-        <w:rPr>
-          <w:rFonts w:ascii="Niveau Grotesk Bold" w:hAnsi="Niveau Grotesk Bold"/>
-          <w:color w:val="287492"/>
-          <w:sz w:val="24"/>
-        </w:rPr>
-        <w:t xml:space="preserve">DIY Electric Skateboard </w:t>
-      </w:r>
-    </w:p>
-    <w:p>
-      <w:pPr>
-        <w:spacing w:after="0"/>
-        <w:ind w:right="72"/>
-        <w:rPr>
-          <w:rFonts w:ascii="Niveau Grotesk Bold" w:hAnsi="Niveau Grotesk Bold"/>
-          <w:szCs w:val="21"/>
-        </w:rPr>
-      </w:pPr>
-      <w:r>
-        <w:rPr>
-          <w:rFonts w:ascii="Niveau Grotesk Medium" w:hAnsi="Niveau Grotesk Medium"/>
-          <w:color w:val="2C82A4"/>
-          <w:szCs w:val="21"/>
-        </w:rPr>
-        <w:t>Raspberry PI Wireless Electric Skateboard</w:t>
-      </w:r>
-      <w:r>
-        <w:rPr>
-          <w:rFonts w:ascii="Niveau Grotesk Regular" w:hAnsi="Niveau Grotesk Regular"/>
-          <w:color w:val="2C82A4"/>
-          <w:szCs w:val="21"/>
-        </w:rPr>
-        <w:t xml:space="preserve"> </w:t>
-      </w:r>
-      <w:r>
-        <w:rPr>
-          <w:rFonts w:ascii="Niveau Grotesk Bold" w:hAnsi="Niveau Grotesk Bold"/>
-          <w:szCs w:val="21"/>
-        </w:rPr>
-        <w:t>| Python</w:t>
-      </w:r>
-      <w:r>
-        <w:rPr>
-          <w:rFonts w:ascii="Niveau Grotesk Bold" w:hAnsi="Niveau Grotesk Bold"/>
-          <w:szCs w:val="21"/>
-        </w:rPr>
-        <w:t>, EAGLE, CAD</w:t>
-      </w:r>
-    </w:p>
-    <w:p>
-      <w:pPr>
-        <w:spacing w:after="0"/>
-        <w:ind w:left="360" w:right="72"/>
-        <w:rPr>
-          <w:rFonts w:ascii="Niveau Grotesk Regular" w:hAnsi="Niveau Grotesk Regular"/>
-          <w:sz w:val="20"/>
-          <w:szCs w:val="21"/>
-        </w:rPr>
-      </w:pPr>
-      <w:r>
-        <w:rPr>
-          <w:rFonts w:ascii="Niveau Grotesk Light" w:hAnsi="Niveau Grotesk Light"/>
-          <w:sz w:val="20"/>
-          <w:szCs w:val="21"/>
-        </w:rPr>
-        <w:t xml:space="preserve">Designed and created an electric skateboard, implemented using a RPi for both speed control and Bluetooth connectivity. Additionally, developed an on/off high voltage switch PCB. </w:t>
-      </w:r>
-    </w:p>
-    <w:p>
-      <w:pPr>
-        <w:spacing w:after="0"/>
-        <w:ind w:right="72"/>
-        <w:rPr>
-          <w:rFonts w:ascii="Niveau Grotesk Bold" w:hAnsi="Niveau Grotesk Bold"/>
-          <w:color w:val="287492"/>
-          <w:sz w:val="24"/>
-        </w:rPr>
-      </w:pPr>
-      <w:proofErr w:type="spellStart"/>
-      <w:r>
-        <w:rPr>
-          <w:rFonts w:ascii="Niveau Grotesk Bold" w:hAnsi="Niveau Grotesk Bold"/>
-          <w:color w:val="287492"/>
-          <w:sz w:val="24"/>
-        </w:rPr>
-        <w:t>Wealth</w:t>
-      </w:r>
-      <w:r>
-        <w:rPr>
-          <w:rFonts w:ascii="Niveau Grotesk Bold" w:hAnsi="Niveau Grotesk Bold"/>
-          <w:color w:val="287492"/>
-          <w:sz w:val="24"/>
-        </w:rPr>
-        <w:t>B</w:t>
-      </w:r>
-      <w:r>
-        <w:rPr>
-          <w:rFonts w:ascii="Niveau Grotesk Bold" w:hAnsi="Niveau Grotesk Bold"/>
-          <w:color w:val="287492"/>
-          <w:sz w:val="24"/>
-        </w:rPr>
-        <w:t>eing</w:t>
-      </w:r>
-      <w:proofErr w:type="spellEnd"/>
-    </w:p>
-    <w:p>
-      <w:pPr>
-        <w:spacing w:after="0"/>
-        <w:ind w:right="72"/>
-        <w:rPr>
-          <w:rFonts w:ascii="Niveau Grotesk Light" w:hAnsi="Niveau Grotesk Light"/>
-          <w:szCs w:val="21"/>
-        </w:rPr>
-      </w:pPr>
-      <w:r>
-        <w:rPr>
-          <w:rFonts w:ascii="Niveau Grotesk Medium" w:hAnsi="Niveau Grotesk Medium"/>
-          <w:color w:val="2C82A4"/>
-          <w:szCs w:val="21"/>
-        </w:rPr>
-        <w:t>Money Saving WebApp</w:t>
-      </w:r>
-      <w:r>
-        <w:rPr>
-          <w:rFonts w:ascii="Niveau Grotesk Regular" w:hAnsi="Niveau Grotesk Regular"/>
-          <w:color w:val="2C82A4"/>
-          <w:szCs w:val="21"/>
-        </w:rPr>
-        <w:t xml:space="preserve"> </w:t>
-      </w:r>
-      <w:r>
-        <w:rPr>
-          <w:rFonts w:ascii="Niveau Grotesk Bold" w:hAnsi="Niveau Grotesk Bold"/>
-          <w:szCs w:val="21"/>
-        </w:rPr>
-        <w:t xml:space="preserve">| Ruby on Rails, HTML, CSS, </w:t>
-      </w:r>
-      <w:r>
-        <w:rPr>
-          <w:rFonts w:ascii="Niveau Grotesk Bold" w:hAnsi="Niveau Grotesk Bold"/>
-          <w:szCs w:val="21"/>
-        </w:rPr>
-        <w:t xml:space="preserve">JS, </w:t>
-      </w:r>
-      <w:r>
-        <w:rPr>
-          <w:rFonts w:ascii="Niveau Grotesk Bold" w:hAnsi="Niveau Grotesk Bold"/>
-          <w:szCs w:val="21"/>
-        </w:rPr>
-        <w:t>jQuery</w:t>
-      </w:r>
-    </w:p>
-    <w:p>
-      <w:pPr>
-        <w:spacing w:after="0"/>
-        <w:ind w:left="360" w:right="162"/>
-        <w:rPr>
-          <w:rFonts w:ascii="Niveau Grotesk Regular" w:hAnsi="Niveau Grotesk Regular"/>
-          <w:sz w:val="20"/>
-          <w:szCs w:val="21"/>
-        </w:rPr>
-      </w:pPr>
-      <w:r>
-        <w:rPr>
-          <w:rFonts w:ascii="Niveau Grotesk Light" w:hAnsi="Niveau Grotesk Light"/>
-          <w:sz w:val="20"/>
-          <w:szCs w:val="21"/>
-        </w:rPr>
-        <w:t xml:space="preserve">Implemented core functionality, rounding off daily spendings and depositing it into a </w:t>
-      </w:r>
-      <w:proofErr w:type="spellStart"/>
-      <w:r>
-        <w:rPr>
-          <w:rFonts w:ascii="Niveau Grotesk Light" w:hAnsi="Niveau Grotesk Light"/>
-          <w:sz w:val="20"/>
-          <w:szCs w:val="21"/>
-        </w:rPr>
-        <w:t>WealthSimple</w:t>
-      </w:r>
-      <w:proofErr w:type="spellEnd"/>
-      <w:r>
-        <w:rPr>
-          <w:rFonts w:ascii="Niveau Grotesk Light" w:hAnsi="Niveau Grotesk Light"/>
-          <w:sz w:val="20"/>
-          <w:szCs w:val="21"/>
-        </w:rPr>
-        <w:t xml:space="preserve"> investment account</w:t>
-      </w:r>
-      <w:r>
-        <w:rPr>
-          <w:rFonts w:ascii="Niveau Grotesk Light" w:hAnsi="Niveau Grotesk Light"/>
-          <w:sz w:val="20"/>
-          <w:szCs w:val="21"/>
-        </w:rPr>
-        <w:t>.</w:t>
-      </w:r>
-      <w:r>
-        <w:rPr>
-          <w:rFonts w:ascii="Niveau Grotesk Light" w:hAnsi="Niveau Grotesk Light"/>
-          <w:sz w:val="20"/>
-          <w:szCs w:val="21"/>
-        </w:rPr>
-        <w:t xml:space="preserve"> </w:t>
-      </w:r>
-      <w:r>
-        <w:rPr>
-          <w:rFonts w:ascii="Niveau Grotesk Light" w:hAnsi="Niveau Grotesk Light"/>
-          <w:sz w:val="20"/>
-          <w:szCs w:val="21"/>
-        </w:rPr>
-        <w:t>Also</w:t>
-      </w:r>
-      <w:r>
-        <w:rPr>
-          <w:rFonts w:ascii="Niveau Grotesk Light" w:hAnsi="Niveau Grotesk Light"/>
-          <w:sz w:val="20"/>
-          <w:szCs w:val="21"/>
-        </w:rPr>
-        <w:t xml:space="preserve"> responsible for full front-end of web app.</w:t>
-      </w:r>
-    </w:p>
-    <w:p>
-      <w:pPr>
-        <w:spacing w:after="0"/>
-        <w:ind w:right="72"/>
-        <w:rPr>
-          <w:rFonts w:ascii="Niveau Grotesk Bold" w:hAnsi="Niveau Grotesk Bold"/>
-          <w:sz w:val="24"/>
-        </w:rPr>
-      </w:pPr>
-      <w:r>
-        <w:rPr>
-          <w:rFonts w:ascii="Niveau Grotesk Bold" w:hAnsi="Niveau Grotesk Bold"/>
-          <w:color w:val="287492"/>
-          <w:sz w:val="24"/>
-        </w:rPr>
-        <w:t>Aura</w:t>
-      </w:r>
-    </w:p>
-    <w:p>
-      <w:pPr>
-        <w:spacing w:after="0"/>
-        <w:ind w:right="72"/>
-        <w:rPr>
-          <w:rFonts w:ascii="Niveau Grotesk Light" w:hAnsi="Niveau Grotesk Light"/>
-          <w:szCs w:val="21"/>
-        </w:rPr>
-      </w:pPr>
-      <w:r>
-        <w:rPr>
-          <w:rFonts w:ascii="Niveau Grotesk Medium" w:hAnsi="Niveau Grotesk Medium"/>
-          <w:color w:val="2C82A4"/>
-          <w:szCs w:val="21"/>
-        </w:rPr>
-        <w:t>Consumer Telepresence IoT Device</w:t>
-      </w:r>
-      <w:r>
-        <w:rPr>
-          <w:rFonts w:ascii="Niveau Grotesk Regular" w:hAnsi="Niveau Grotesk Regular"/>
-          <w:color w:val="2C82A4"/>
-          <w:szCs w:val="21"/>
-        </w:rPr>
-        <w:t xml:space="preserve"> </w:t>
-      </w:r>
-      <w:r>
-        <w:rPr>
-          <w:rFonts w:ascii="Niveau Grotesk Bold" w:hAnsi="Niveau Grotesk Bold"/>
-          <w:szCs w:val="21"/>
-        </w:rPr>
-        <w:t>| Arduino, Swift</w:t>
-      </w:r>
-      <w:r>
-        <w:rPr>
-          <w:rFonts w:ascii="Niveau Grotesk Bold" w:hAnsi="Niveau Grotesk Bold"/>
-          <w:szCs w:val="21"/>
-        </w:rPr>
-        <w:t>, HTML, CSS, JS</w:t>
-      </w:r>
-    </w:p>
-    <w:p>
-      <w:pPr>
-        <w:spacing w:after="0"/>
-        <w:ind w:left="360" w:right="72"/>
-        <w:rPr>
-          <w:rFonts w:ascii="Niveau Grotesk Light" w:hAnsi="Niveau Grotesk Light"/>
-          <w:sz w:val="20"/>
-          <w:szCs w:val="20"/>
-        </w:rPr>
-      </w:pPr>
-      <w:r>
-        <w:rPr>
-          <w:rFonts w:ascii="Niveau Grotesk Light" w:hAnsi="Niveau Grotesk Light"/>
-          <w:sz w:val="20"/>
-          <w:szCs w:val="20"/>
-        </w:rPr>
-        <w:t xml:space="preserve">Mentored team on using Swift and aided in implementing Core Motion into the app.  Additionally, aided in engineering </w:t>
-      </w:r>
-      <w:r>
-        <w:rPr>
-          <w:rFonts w:ascii="Niveau Grotesk Light" w:hAnsi="Niveau Grotesk Light"/>
-          <w:sz w:val="20"/>
-          <w:szCs w:val="20"/>
-        </w:rPr>
-        <w:t xml:space="preserve">the </w:t>
-      </w:r>
-      <w:r>
-        <w:rPr>
-          <w:rFonts w:ascii="Niveau Grotesk Light" w:hAnsi="Niveau Grotesk Light"/>
-          <w:sz w:val="20"/>
-          <w:szCs w:val="20"/>
-        </w:rPr>
-        <w:t xml:space="preserve">robotics for </w:t>
-      </w:r>
-      <w:proofErr w:type="gramStart"/>
-      <w:r>
-        <w:rPr>
-          <w:rFonts w:ascii="Niveau Grotesk Light" w:hAnsi="Niveau Grotesk Light"/>
-          <w:sz w:val="20"/>
-          <w:szCs w:val="20"/>
-        </w:rPr>
-        <w:t>project</w:t>
-      </w:r>
-      <w:proofErr w:type="gramEnd"/>
-      <w:r>
-        <w:rPr>
-          <w:rFonts w:ascii="Niveau Grotesk Light" w:hAnsi="Niveau Grotesk Light"/>
-          <w:sz w:val="20"/>
-          <w:szCs w:val="20"/>
-        </w:rPr>
-        <w:t>.</w:t>
-      </w:r>
-    </w:p>
-    <w:p>
-      <w:pPr>
-        <w:spacing w:after="0"/>
-        <w:ind w:left="360" w:right="72"/>
-        <w:rPr>
-          <w:rFonts w:ascii="Niveau Grotesk Light" w:hAnsi="Niveau Grotesk Light"/>
-          <w:sz w:val="20"/>
-          <w:szCs w:val="20"/>
-        </w:rPr>
-      </w:pPr>
-    </w:p>
-    <w:p>
-      <w:pPr>
-        <w:spacing w:after="0"/>
-        <w:ind w:right="72"/>
-        <w:rPr>
-          <w:rFonts w:ascii="Niveau Grotesk Bold" w:hAnsi="Niveau Grotesk Bold"/>
-          <w:color w:val="287492"/>
-        </w:rPr>
-      </w:pPr>
-      <w:r>
-        <w:rPr>
-          <w:rFonts w:ascii="Niveau Grotesk Bold" w:hAnsi="Niveau Grotesk Bold"/>
-          <w:color w:val="287492"/>
-          <w:sz w:val="24"/>
-        </w:rPr>
-        <w:t xml:space="preserve">Robocop </w:t>
-      </w:r>
-    </w:p>
-    <w:p>
-      <w:pPr>
-        <w:spacing w:after="0"/>
-        <w:ind w:right="72"/>
-        <w:rPr>
-          <w:rFonts w:ascii="Niveau Grotesk Light" w:hAnsi="Niveau Grotesk Light"/>
-          <w:szCs w:val="21"/>
-        </w:rPr>
-      </w:pPr>
-      <w:r>
-        <w:rPr>
-          <w:rFonts w:ascii="Niveau Grotesk Medium" w:hAnsi="Niveau Grotesk Medium"/>
-          <w:color w:val="2C82A4"/>
-          <w:szCs w:val="21"/>
-        </w:rPr>
-        <w:t>License Plate Recognition Software</w:t>
-      </w:r>
-      <w:r>
-        <w:rPr>
-          <w:rFonts w:ascii="Niveau Grotesk Regular" w:hAnsi="Niveau Grotesk Regular"/>
-          <w:color w:val="2C82A4"/>
-          <w:szCs w:val="21"/>
-        </w:rPr>
-        <w:t xml:space="preserve"> </w:t>
-      </w:r>
-      <w:r>
-        <w:rPr>
-          <w:rFonts w:ascii="Niveau Grotesk Bold" w:hAnsi="Niveau Grotesk Bold"/>
-          <w:szCs w:val="21"/>
-        </w:rPr>
-        <w:t>| C++, Swift</w:t>
-      </w:r>
-    </w:p>
-    <w:p>
-      <w:pPr>
-        <w:tabs>
-          <w:tab w:val="left" w:pos="360"/>
-        </w:tabs>
-        <w:spacing w:after="0"/>
-        <w:ind w:left="360" w:right="72"/>
-        <w:rPr>
-          <w:rFonts w:ascii="Niveau Grotesk Light" w:hAnsi="Niveau Grotesk Light"/>
-          <w:sz w:val="20"/>
-          <w:szCs w:val="21"/>
-        </w:rPr>
-      </w:pPr>
-      <w:r>
-        <w:rPr>
-          <w:rFonts w:ascii="Niveau Grotesk Light" w:hAnsi="Niveau Grotesk Light"/>
-          <w:sz w:val="20"/>
-          <w:szCs w:val="21"/>
-        </w:rPr>
-        <w:t>Assisted with implementation of text recognition and UI in iOS. Conducted unit test and polished product for demonstrations.</w:t>
-      </w:r>
-    </w:p>
-    <w:p>
-      <w:pPr>
-        <w:spacing w:after="0"/>
-        <w:ind w:left="360" w:right="72"/>
-        <w:rPr>
-          <w:rFonts w:ascii="Niveau Grotesk Light" w:hAnsi="Niveau Grotesk Light"/>
-          <w:sz w:val="20"/>
-          <w:szCs w:val="20"/>
-        </w:rPr>
-      </w:pPr>
-    </w:p>
-    <w:p>
-      <w:pPr>
-        <w:pStyle w:val="ListParagraph"/>
-        <w:widowControl w:val="0"/>
-        <w:numPr>
-          <w:ilvl w:val="0"/>
-          <w:numId w:val="15"/>
-        </w:numPr>
-        <w:spacing w:after="60" w:line="240" w:lineRule="auto"/>
-        <w:ind w:left="360" w:right="72"/>
-        <w:contextualSpacing w:val="0"/>
-        <w:rPr>
-          <w:rFonts w:ascii="Niveau Grotesk Light" w:hAnsi="Niveau Grotesk Light"/>
-          <w:color w:val="000000" w:themeColor="text1"/>
-          <w:sz w:val="21"/>
-          <w:szCs w:val="21"/>
-        </w:rPr>
-      </w:pPr>
     </w:p>
     <w:sectPr>
       <w:pgSz w:w="12240" w:h="15840"/>
@@ -6393,28 +3964,28 @@
         <v:path o:extrusionok="f" gradientshapeok="t" o:connecttype="rect"/>
         <o:lock v:ext="edit" aspectratio="t"/>
       </v:shapetype>
-      <v:shape id="_x0000_i1025" type="#_x0000_t75" style="width:7pt;height:7pt;visibility:visible" o:gfxdata="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" o:bullet="t">
+      <v:shape id="_x0000_i1025" type="#_x0000_t75" style="width:6.55pt;height:6.55pt;visibility:visible" o:gfxdata="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" o:bullet="t">
         <v:imagedata r:id="rId1" o:title=""/>
       </v:shape>
     </w:pict>
   </w:numPicBullet>
   <w:numPicBullet w:numPicBulletId="1">
     <w:pict>
-      <v:shape w14:anchorId="2D37126F" id="_x0000_i1026" type="#_x0000_t75" style="width:4.3pt;height:4.3pt;visibility:visible" o:gfxdata="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" o:bullet="t">
+      <v:shape w14:anchorId="2D37126F" id="_x0000_i1026" type="#_x0000_t75" style="width:4.7pt;height:4.7pt;visibility:visible" o:gfxdata="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" o:bullet="t">
         <v:imagedata r:id="rId2" o:title=""/>
       </v:shape>
     </w:pict>
   </w:numPicBullet>
   <w:numPicBullet w:numPicBulletId="2">
     <w:pict>
-      <v:shape id="_x0000_i1027" type="#_x0000_t75" style="width:4.3pt;height:4.3pt" o:bullet="t">
+      <v:shape id="_x0000_i1027" type="#_x0000_t75" style="width:4.7pt;height:4.7pt" o:bullet="t">
         <v:imagedata r:id="rId3" o:title="Square-symbol"/>
       </v:shape>
     </w:pict>
   </w:numPicBullet>
   <w:numPicBullet w:numPicBulletId="3">
     <w:pict>
-      <v:shape w14:anchorId="1B18C451" id="_x0000_i1028" type="#_x0000_t75" style="width:4.3pt;height:5.9pt" o:bullet="t">
+      <v:shape w14:anchorId="1B18C451" id="_x0000_i1028" type="#_x0000_t75" style="width:4.7pt;height:5.6pt" o:bullet="t">
         <v:imagedata r:id="rId4" o:title="Square-symbol"/>
       </v:shape>
     </w:pict>

</xml_diff>